<commit_message>
made planning in PP added scope in PID
made the planning and added scope to the PID
</commit_message>
<xml_diff>
--- a/Documentatie/Initalisation documents/Project Initialisation document.docx
+++ b/Documentatie/Initalisation documents/Project Initialisation document.docx
@@ -16,25 +16,7 @@
           <w:sz w:val="32"/>
           <w:lang w:val="en-US"/>
         </w:rPr>
-        <w:t xml:space="preserve">Project </w:t>
-      </w:r>
-      <w:proofErr w:type="spellStart"/>
-      <w:r>
-        <w:rPr>
-          <w:b/>
-          <w:sz w:val="32"/>
-          <w:lang w:val="en-US"/>
-        </w:rPr>
-        <w:t>Initialisatie</w:t>
-      </w:r>
-      <w:proofErr w:type="spellEnd"/>
-      <w:r>
-        <w:rPr>
-          <w:b/>
-          <w:sz w:val="32"/>
-          <w:lang w:val="en-US"/>
-        </w:rPr>
-        <w:t xml:space="preserve"> Document</w:t>
+        <w:t>Project Initialisatie Document</w:t>
       </w:r>
     </w:p>
     <w:p>
@@ -75,71 +57,33 @@
         <w:rPr>
           <w:highlight w:val="yellow"/>
         </w:rPr>
-        <w:t>[</w:t>
-      </w:r>
-      <w:proofErr w:type="spellStart"/>
+        <w:t>[n.b.]</w:t>
+      </w:r>
+    </w:p>
+    <w:p>
+      <w:r>
+        <w:t>Technisch begeleider: Johan Hendriks</w:t>
+      </w:r>
+    </w:p>
+    <w:p>
+      <w:r>
+        <w:t>Procesbegeleider: Bart van den Corput</w:t>
+      </w:r>
+    </w:p>
+    <w:p>
+      <w:r>
+        <w:t>Start datum: 29-08-2016</w:t>
+      </w:r>
+    </w:p>
+    <w:p>
+      <w:r>
+        <w:t xml:space="preserve">Afrondings datum: </w:t>
+      </w:r>
       <w:r>
         <w:rPr>
           <w:highlight w:val="yellow"/>
         </w:rPr>
-        <w:t>n.b.</w:t>
-      </w:r>
-      <w:proofErr w:type="spellEnd"/>
-      <w:r>
-        <w:rPr>
-          <w:highlight w:val="yellow"/>
-        </w:rPr>
-        <w:t>]</w:t>
-      </w:r>
-    </w:p>
-    <w:p>
-      <w:r>
-        <w:t>Technisch begeleider: Johan Hendriks</w:t>
-      </w:r>
-    </w:p>
-    <w:p>
-      <w:r>
-        <w:t xml:space="preserve">Procesbegeleider: Bart van den </w:t>
-      </w:r>
-      <w:proofErr w:type="spellStart"/>
-      <w:r>
-        <w:t>Corput</w:t>
-      </w:r>
-      <w:proofErr w:type="spellEnd"/>
-    </w:p>
-    <w:p>
-      <w:r>
-        <w:t>Start datum: 29-08-2016</w:t>
-      </w:r>
-    </w:p>
-    <w:p>
-      <w:proofErr w:type="spellStart"/>
-      <w:r>
-        <w:t>Afrondings</w:t>
-      </w:r>
-      <w:proofErr w:type="spellEnd"/>
-      <w:r>
-        <w:t xml:space="preserve"> datum: </w:t>
-      </w:r>
-      <w:r>
-        <w:rPr>
-          <w:highlight w:val="yellow"/>
-        </w:rPr>
-        <w:t>[</w:t>
-      </w:r>
-      <w:proofErr w:type="spellStart"/>
-      <w:r>
-        <w:rPr>
-          <w:highlight w:val="yellow"/>
-        </w:rPr>
-        <w:t>n.b</w:t>
-      </w:r>
-      <w:proofErr w:type="spellEnd"/>
-      <w:r>
-        <w:rPr>
-          <w:highlight w:val="yellow"/>
-        </w:rPr>
-        <w:t>]</w:t>
+        <w:t>[n.b]</w:t>
       </w:r>
       <w:r>
         <w:t xml:space="preserve"> </w:t>
@@ -197,7 +141,6 @@
                 <w:sz w:val="20"/>
               </w:rPr>
             </w:pPr>
-            <w:proofErr w:type="spellStart"/>
             <w:r>
               <w:rPr>
                 <w:color w:val="auto"/>
@@ -205,7 +148,6 @@
               </w:rPr>
               <w:t>Versie</w:t>
             </w:r>
-            <w:proofErr w:type="spellEnd"/>
           </w:p>
         </w:tc>
         <w:tc>
@@ -225,7 +167,6 @@
                 <w:sz w:val="20"/>
               </w:rPr>
             </w:pPr>
-            <w:proofErr w:type="spellStart"/>
             <w:r>
               <w:rPr>
                 <w:color w:val="auto"/>
@@ -233,7 +174,6 @@
               </w:rPr>
               <w:t>Aanpassingen</w:t>
             </w:r>
-            <w:proofErr w:type="spellEnd"/>
           </w:p>
         </w:tc>
         <w:tc>
@@ -329,28 +269,12 @@
                 <w:sz w:val="20"/>
               </w:rPr>
             </w:pPr>
-            <w:proofErr w:type="spellStart"/>
-            <w:r>
-              <w:rPr>
-                <w:sz w:val="20"/>
-              </w:rPr>
-              <w:t>Eerste</w:t>
-            </w:r>
-            <w:proofErr w:type="spellEnd"/>
-            <w:r>
-              <w:rPr>
-                <w:sz w:val="20"/>
-              </w:rPr>
-              <w:t xml:space="preserve"> </w:t>
-            </w:r>
-            <w:proofErr w:type="spellStart"/>
-            <w:r>
-              <w:rPr>
-                <w:sz w:val="20"/>
-              </w:rPr>
-              <w:t>versie</w:t>
-            </w:r>
-            <w:proofErr w:type="spellEnd"/>
+            <w:r>
+              <w:rPr>
+                <w:sz w:val="20"/>
+              </w:rPr>
+              <w:t>Eerste versie</w:t>
+            </w:r>
           </w:p>
         </w:tc>
         <w:tc>
@@ -515,6 +439,13 @@
                 <w:lang w:val="nl-NL"/>
               </w:rPr>
             </w:pPr>
+            <w:r>
+              <w:rPr>
+                <w:sz w:val="20"/>
+                <w:lang w:val="nl-NL"/>
+              </w:rPr>
+              <w:t>0.3</w:t>
+            </w:r>
           </w:p>
         </w:tc>
         <w:tc>
@@ -533,6 +464,13 @@
                 <w:lang w:val="nl-NL"/>
               </w:rPr>
             </w:pPr>
+            <w:r>
+              <w:rPr>
+                <w:sz w:val="20"/>
+                <w:lang w:val="nl-NL"/>
+              </w:rPr>
+              <w:t>Scope toegevoegd</w:t>
+            </w:r>
           </w:p>
         </w:tc>
         <w:tc>
@@ -551,6 +489,12 @@
                 <w:lang w:val="nl-NL"/>
               </w:rPr>
             </w:pPr>
+            <w:r>
+              <w:rPr>
+                <w:sz w:val="20"/>
+              </w:rPr>
+              <w:t>Janou Christophe</w:t>
+            </w:r>
           </w:p>
         </w:tc>
         <w:tc>
@@ -568,6 +512,13 @@
                 <w:lang w:val="nl-NL"/>
               </w:rPr>
             </w:pPr>
+            <w:r>
+              <w:rPr>
+                <w:sz w:val="20"/>
+                <w:lang w:val="nl-NL"/>
+              </w:rPr>
+              <w:t>31-08-2016</w:t>
+            </w:r>
           </w:p>
         </w:tc>
       </w:tr>
@@ -774,7 +725,6 @@
                 <w:sz w:val="20"/>
               </w:rPr>
             </w:pPr>
-            <w:proofErr w:type="spellStart"/>
             <w:r>
               <w:rPr>
                 <w:color w:val="auto"/>
@@ -782,7 +732,6 @@
               </w:rPr>
               <w:t>Naam</w:t>
             </w:r>
-            <w:proofErr w:type="spellEnd"/>
           </w:p>
         </w:tc>
         <w:tc>
@@ -802,7 +751,6 @@
                 <w:sz w:val="20"/>
               </w:rPr>
             </w:pPr>
-            <w:proofErr w:type="spellStart"/>
             <w:r>
               <w:rPr>
                 <w:color w:val="auto"/>
@@ -810,7 +758,6 @@
               </w:rPr>
               <w:t>Rol</w:t>
             </w:r>
-            <w:proofErr w:type="spellEnd"/>
           </w:p>
         </w:tc>
         <w:tc>
@@ -830,7 +777,6 @@
                 <w:sz w:val="20"/>
               </w:rPr>
             </w:pPr>
-            <w:proofErr w:type="spellStart"/>
             <w:r>
               <w:rPr>
                 <w:color w:val="auto"/>
@@ -838,7 +784,6 @@
               </w:rPr>
               <w:t>Paraaf</w:t>
             </w:r>
-            <w:proofErr w:type="spellEnd"/>
           </w:p>
         </w:tc>
         <w:tc>
@@ -883,7 +828,6 @@
                 <w:sz w:val="20"/>
               </w:rPr>
             </w:pPr>
-            <w:proofErr w:type="spellStart"/>
             <w:r>
               <w:rPr>
                 <w:color w:val="auto"/>
@@ -891,7 +835,6 @@
               </w:rPr>
               <w:t>Versie</w:t>
             </w:r>
-            <w:proofErr w:type="spellEnd"/>
           </w:p>
         </w:tc>
       </w:tr>
@@ -1465,7 +1408,6 @@
                 <w:sz w:val="20"/>
               </w:rPr>
             </w:pPr>
-            <w:proofErr w:type="spellStart"/>
             <w:r>
               <w:rPr>
                 <w:color w:val="auto"/>
@@ -1473,7 +1415,6 @@
               </w:rPr>
               <w:t>Naam</w:t>
             </w:r>
-            <w:proofErr w:type="spellEnd"/>
           </w:p>
         </w:tc>
         <w:tc>
@@ -1493,7 +1434,6 @@
                 <w:sz w:val="20"/>
               </w:rPr>
             </w:pPr>
-            <w:proofErr w:type="spellStart"/>
             <w:r>
               <w:rPr>
                 <w:color w:val="auto"/>
@@ -1501,7 +1441,6 @@
               </w:rPr>
               <w:t>Rol</w:t>
             </w:r>
-            <w:proofErr w:type="spellEnd"/>
           </w:p>
         </w:tc>
         <w:tc>
@@ -1547,7 +1486,6 @@
                 <w:sz w:val="20"/>
               </w:rPr>
             </w:pPr>
-            <w:proofErr w:type="spellStart"/>
             <w:r>
               <w:rPr>
                 <w:color w:val="auto"/>
@@ -1555,7 +1493,6 @@
               </w:rPr>
               <w:t>Versie</w:t>
             </w:r>
-            <w:proofErr w:type="spellEnd"/>
           </w:p>
         </w:tc>
       </w:tr>
@@ -2021,7 +1958,9 @@
               <w:tab w:val="right" w:leader="dot" w:pos="9062"/>
             </w:tabs>
             <w:rPr>
+              <w:rFonts w:eastAsiaTheme="minorEastAsia"/>
               <w:noProof/>
+              <w:lang w:eastAsia="nl-NL"/>
             </w:rPr>
           </w:pPr>
           <w:r>
@@ -2033,7 +1972,7 @@
           <w:r>
             <w:fldChar w:fldCharType="separate"/>
           </w:r>
-          <w:hyperlink w:anchor="_Toc460317956" w:history="1">
+          <w:hyperlink w:anchor="_Toc460404684" w:history="1">
             <w:r>
               <w:rPr>
                 <w:rStyle w:val="Hyperlink"/>
@@ -2043,7 +1982,9 @@
             </w:r>
             <w:r>
               <w:rPr>
-                <w:noProof/>
+                <w:rFonts w:eastAsiaTheme="minorEastAsia"/>
+                <w:noProof/>
+                <w:lang w:eastAsia="nl-NL"/>
               </w:rPr>
               <w:tab/>
             </w:r>
@@ -2073,7 +2014,7 @@
                 <w:noProof/>
                 <w:webHidden/>
               </w:rPr>
-              <w:instrText xml:space="preserve"> PAGEREF _Toc460317956 \h </w:instrText>
+              <w:instrText xml:space="preserve"> PAGEREF _Toc460404684 \h </w:instrText>
             </w:r>
             <w:r>
               <w:rPr>
@@ -2112,10 +2053,12 @@
               <w:tab w:val="right" w:leader="dot" w:pos="9062"/>
             </w:tabs>
             <w:rPr>
+              <w:rFonts w:eastAsiaTheme="minorEastAsia"/>
               <w:noProof/>
+              <w:lang w:eastAsia="nl-NL"/>
             </w:rPr>
           </w:pPr>
-          <w:hyperlink w:anchor="_Toc460317957" w:history="1">
+          <w:hyperlink w:anchor="_Toc460404685" w:history="1">
             <w:r>
               <w:rPr>
                 <w:rStyle w:val="Hyperlink"/>
@@ -2125,7 +2068,9 @@
             </w:r>
             <w:r>
               <w:rPr>
-                <w:noProof/>
+                <w:rFonts w:eastAsiaTheme="minorEastAsia"/>
+                <w:noProof/>
+                <w:lang w:eastAsia="nl-NL"/>
               </w:rPr>
               <w:tab/>
             </w:r>
@@ -2134,7 +2079,7 @@
                 <w:rStyle w:val="Hyperlink"/>
                 <w:noProof/>
               </w:rPr>
-              <w:t>Projectvoorwaarden</w:t>
+              <w:t>Visie</w:t>
             </w:r>
             <w:r>
               <w:rPr>
@@ -2155,7 +2100,7 @@
                 <w:noProof/>
                 <w:webHidden/>
               </w:rPr>
-              <w:instrText xml:space="preserve"> PAGEREF _Toc460317957 \h </w:instrText>
+              <w:instrText xml:space="preserve"> PAGEREF _Toc460404685 \h </w:instrText>
             </w:r>
             <w:r>
               <w:rPr>
@@ -2194,10 +2139,12 @@
               <w:tab w:val="right" w:leader="dot" w:pos="9062"/>
             </w:tabs>
             <w:rPr>
+              <w:rFonts w:eastAsiaTheme="minorEastAsia"/>
               <w:noProof/>
+              <w:lang w:eastAsia="nl-NL"/>
             </w:rPr>
           </w:pPr>
-          <w:hyperlink w:anchor="_Toc460317958" w:history="1">
+          <w:hyperlink w:anchor="_Toc460404686" w:history="1">
             <w:r>
               <w:rPr>
                 <w:rStyle w:val="Hyperlink"/>
@@ -2207,7 +2154,9 @@
             </w:r>
             <w:r>
               <w:rPr>
-                <w:noProof/>
+                <w:rFonts w:eastAsiaTheme="minorEastAsia"/>
+                <w:noProof/>
+                <w:lang w:eastAsia="nl-NL"/>
               </w:rPr>
               <w:tab/>
             </w:r>
@@ -2216,7 +2165,7 @@
                 <w:rStyle w:val="Hyperlink"/>
                 <w:noProof/>
               </w:rPr>
-              <w:t>Externe afhankelijkheden</w:t>
+              <w:t>Projectvoorwaarden</w:t>
             </w:r>
             <w:r>
               <w:rPr>
@@ -2237,7 +2186,7 @@
                 <w:noProof/>
                 <w:webHidden/>
               </w:rPr>
-              <w:instrText xml:space="preserve"> PAGEREF _Toc460317958 \h </w:instrText>
+              <w:instrText xml:space="preserve"> PAGEREF _Toc460404686 \h </w:instrText>
             </w:r>
             <w:r>
               <w:rPr>
@@ -2276,10 +2225,12 @@
               <w:tab w:val="right" w:leader="dot" w:pos="9062"/>
             </w:tabs>
             <w:rPr>
+              <w:rFonts w:eastAsiaTheme="minorEastAsia"/>
               <w:noProof/>
+              <w:lang w:eastAsia="nl-NL"/>
             </w:rPr>
           </w:pPr>
-          <w:hyperlink w:anchor="_Toc460317959" w:history="1">
+          <w:hyperlink w:anchor="_Toc460404687" w:history="1">
             <w:r>
               <w:rPr>
                 <w:rStyle w:val="Hyperlink"/>
@@ -2289,7 +2240,9 @@
             </w:r>
             <w:r>
               <w:rPr>
-                <w:noProof/>
+                <w:rFonts w:eastAsiaTheme="minorEastAsia"/>
+                <w:noProof/>
+                <w:lang w:eastAsia="nl-NL"/>
               </w:rPr>
               <w:tab/>
             </w:r>
@@ -2298,7 +2251,7 @@
                 <w:rStyle w:val="Hyperlink"/>
                 <w:noProof/>
               </w:rPr>
-              <w:t>Projectaannamen</w:t>
+              <w:t>Externe afhankelijkheden</w:t>
             </w:r>
             <w:r>
               <w:rPr>
@@ -2319,7 +2272,7 @@
                 <w:noProof/>
                 <w:webHidden/>
               </w:rPr>
-              <w:instrText xml:space="preserve"> PAGEREF _Toc460317959 \h </w:instrText>
+              <w:instrText xml:space="preserve"> PAGEREF _Toc460404687 \h </w:instrText>
             </w:r>
             <w:r>
               <w:rPr>
@@ -2339,7 +2292,7 @@
                 <w:noProof/>
                 <w:webHidden/>
               </w:rPr>
-              <w:t>3</w:t>
+              <w:t>4</w:t>
             </w:r>
             <w:r>
               <w:rPr>
@@ -2358,10 +2311,12 @@
               <w:tab w:val="right" w:leader="dot" w:pos="9062"/>
             </w:tabs>
             <w:rPr>
+              <w:rFonts w:eastAsiaTheme="minorEastAsia"/>
               <w:noProof/>
+              <w:lang w:eastAsia="nl-NL"/>
             </w:rPr>
           </w:pPr>
-          <w:hyperlink w:anchor="_Toc460317960" w:history="1">
+          <w:hyperlink w:anchor="_Toc460404688" w:history="1">
             <w:r>
               <w:rPr>
                 <w:rStyle w:val="Hyperlink"/>
@@ -2371,7 +2326,9 @@
             </w:r>
             <w:r>
               <w:rPr>
-                <w:noProof/>
+                <w:rFonts w:eastAsiaTheme="minorEastAsia"/>
+                <w:noProof/>
+                <w:lang w:eastAsia="nl-NL"/>
               </w:rPr>
               <w:tab/>
             </w:r>
@@ -2380,7 +2337,7 @@
                 <w:rStyle w:val="Hyperlink"/>
                 <w:noProof/>
               </w:rPr>
-              <w:t>Planning</w:t>
+              <w:t>Projectaannamen</w:t>
             </w:r>
             <w:r>
               <w:rPr>
@@ -2401,7 +2358,7 @@
                 <w:noProof/>
                 <w:webHidden/>
               </w:rPr>
-              <w:instrText xml:space="preserve"> PAGEREF _Toc460317960 \h </w:instrText>
+              <w:instrText xml:space="preserve"> PAGEREF _Toc460404688 \h </w:instrText>
             </w:r>
             <w:r>
               <w:rPr>
@@ -2421,7 +2378,7 @@
                 <w:noProof/>
                 <w:webHidden/>
               </w:rPr>
-              <w:t>3</w:t>
+              <w:t>4</w:t>
             </w:r>
             <w:r>
               <w:rPr>
@@ -2440,10 +2397,12 @@
               <w:tab w:val="right" w:leader="dot" w:pos="9062"/>
             </w:tabs>
             <w:rPr>
+              <w:rFonts w:eastAsiaTheme="minorEastAsia"/>
               <w:noProof/>
+              <w:lang w:eastAsia="nl-NL"/>
             </w:rPr>
           </w:pPr>
-          <w:hyperlink w:anchor="_Toc460317961" w:history="1">
+          <w:hyperlink w:anchor="_Toc460404689" w:history="1">
             <w:r>
               <w:rPr>
                 <w:rStyle w:val="Hyperlink"/>
@@ -2453,7 +2412,9 @@
             </w:r>
             <w:r>
               <w:rPr>
-                <w:noProof/>
+                <w:rFonts w:eastAsiaTheme="minorEastAsia"/>
+                <w:noProof/>
+                <w:lang w:eastAsia="nl-NL"/>
               </w:rPr>
               <w:tab/>
             </w:r>
@@ -2462,7 +2423,7 @@
                 <w:rStyle w:val="Hyperlink"/>
                 <w:noProof/>
               </w:rPr>
-              <w:t>Projecttoleranties</w:t>
+              <w:t>Planning</w:t>
             </w:r>
             <w:r>
               <w:rPr>
@@ -2483,7 +2444,7 @@
                 <w:noProof/>
                 <w:webHidden/>
               </w:rPr>
-              <w:instrText xml:space="preserve"> PAGEREF _Toc460317961 \h </w:instrText>
+              <w:instrText xml:space="preserve"> PAGEREF _Toc460404689 \h </w:instrText>
             </w:r>
             <w:r>
               <w:rPr>
@@ -2503,7 +2464,7 @@
                 <w:noProof/>
                 <w:webHidden/>
               </w:rPr>
-              <w:t>3</w:t>
+              <w:t>4</w:t>
             </w:r>
             <w:r>
               <w:rPr>
@@ -2517,6 +2478,350 @@
         <w:p>
           <w:pPr>
             <w:pStyle w:val="TOC1"/>
+            <w:tabs>
+              <w:tab w:val="left" w:pos="440"/>
+              <w:tab w:val="right" w:leader="dot" w:pos="9062"/>
+            </w:tabs>
+            <w:rPr>
+              <w:rFonts w:eastAsiaTheme="minorEastAsia"/>
+              <w:noProof/>
+              <w:lang w:eastAsia="nl-NL"/>
+            </w:rPr>
+          </w:pPr>
+          <w:hyperlink w:anchor="_Toc460404690" w:history="1">
+            <w:r>
+              <w:rPr>
+                <w:rStyle w:val="Hyperlink"/>
+                <w:noProof/>
+              </w:rPr>
+              <w:t>7.</w:t>
+            </w:r>
+            <w:r>
+              <w:rPr>
+                <w:rFonts w:eastAsiaTheme="minorEastAsia"/>
+                <w:noProof/>
+                <w:lang w:eastAsia="nl-NL"/>
+              </w:rPr>
+              <w:tab/>
+            </w:r>
+            <w:r>
+              <w:rPr>
+                <w:rStyle w:val="Hyperlink"/>
+                <w:noProof/>
+              </w:rPr>
+              <w:t>Projecttoleranties</w:t>
+            </w:r>
+            <w:r>
+              <w:rPr>
+                <w:noProof/>
+                <w:webHidden/>
+              </w:rPr>
+              <w:tab/>
+            </w:r>
+            <w:r>
+              <w:rPr>
+                <w:noProof/>
+                <w:webHidden/>
+              </w:rPr>
+              <w:fldChar w:fldCharType="begin"/>
+            </w:r>
+            <w:r>
+              <w:rPr>
+                <w:noProof/>
+                <w:webHidden/>
+              </w:rPr>
+              <w:instrText xml:space="preserve"> PAGEREF _Toc460404690 \h </w:instrText>
+            </w:r>
+            <w:r>
+              <w:rPr>
+                <w:noProof/>
+                <w:webHidden/>
+              </w:rPr>
+            </w:r>
+            <w:r>
+              <w:rPr>
+                <w:noProof/>
+                <w:webHidden/>
+              </w:rPr>
+              <w:fldChar w:fldCharType="separate"/>
+            </w:r>
+            <w:r>
+              <w:rPr>
+                <w:noProof/>
+                <w:webHidden/>
+              </w:rPr>
+              <w:t>4</w:t>
+            </w:r>
+            <w:r>
+              <w:rPr>
+                <w:noProof/>
+                <w:webHidden/>
+              </w:rPr>
+              <w:fldChar w:fldCharType="end"/>
+            </w:r>
+          </w:hyperlink>
+        </w:p>
+        <w:p>
+          <w:pPr>
+            <w:pStyle w:val="TOC1"/>
+            <w:tabs>
+              <w:tab w:val="left" w:pos="440"/>
+              <w:tab w:val="right" w:leader="dot" w:pos="9062"/>
+            </w:tabs>
+            <w:rPr>
+              <w:rFonts w:eastAsiaTheme="minorEastAsia"/>
+              <w:noProof/>
+              <w:lang w:eastAsia="nl-NL"/>
+            </w:rPr>
+          </w:pPr>
+          <w:hyperlink w:anchor="_Toc460404691" w:history="1">
+            <w:r>
+              <w:rPr>
+                <w:rStyle w:val="Hyperlink"/>
+                <w:noProof/>
+              </w:rPr>
+              <w:t>8.</w:t>
+            </w:r>
+            <w:r>
+              <w:rPr>
+                <w:rFonts w:eastAsiaTheme="minorEastAsia"/>
+                <w:noProof/>
+                <w:lang w:eastAsia="nl-NL"/>
+              </w:rPr>
+              <w:tab/>
+            </w:r>
+            <w:r>
+              <w:rPr>
+                <w:rStyle w:val="Hyperlink"/>
+                <w:noProof/>
+              </w:rPr>
+              <w:t>Project omschrijving</w:t>
+            </w:r>
+            <w:r>
+              <w:rPr>
+                <w:noProof/>
+                <w:webHidden/>
+              </w:rPr>
+              <w:tab/>
+            </w:r>
+            <w:r>
+              <w:rPr>
+                <w:noProof/>
+                <w:webHidden/>
+              </w:rPr>
+              <w:fldChar w:fldCharType="begin"/>
+            </w:r>
+            <w:r>
+              <w:rPr>
+                <w:noProof/>
+                <w:webHidden/>
+              </w:rPr>
+              <w:instrText xml:space="preserve"> PAGEREF _Toc460404691 \h </w:instrText>
+            </w:r>
+            <w:r>
+              <w:rPr>
+                <w:noProof/>
+                <w:webHidden/>
+              </w:rPr>
+            </w:r>
+            <w:r>
+              <w:rPr>
+                <w:noProof/>
+                <w:webHidden/>
+              </w:rPr>
+              <w:fldChar w:fldCharType="separate"/>
+            </w:r>
+            <w:r>
+              <w:rPr>
+                <w:noProof/>
+                <w:webHidden/>
+              </w:rPr>
+              <w:t>4</w:t>
+            </w:r>
+            <w:r>
+              <w:rPr>
+                <w:noProof/>
+                <w:webHidden/>
+              </w:rPr>
+              <w:fldChar w:fldCharType="end"/>
+            </w:r>
+          </w:hyperlink>
+        </w:p>
+        <w:p>
+          <w:pPr>
+            <w:pStyle w:val="TOC1"/>
+            <w:tabs>
+              <w:tab w:val="left" w:pos="440"/>
+              <w:tab w:val="right" w:leader="dot" w:pos="9062"/>
+            </w:tabs>
+            <w:rPr>
+              <w:rFonts w:eastAsiaTheme="minorEastAsia"/>
+              <w:noProof/>
+              <w:lang w:eastAsia="nl-NL"/>
+            </w:rPr>
+          </w:pPr>
+          <w:hyperlink w:anchor="_Toc460404692" w:history="1">
+            <w:r>
+              <w:rPr>
+                <w:rStyle w:val="Hyperlink"/>
+                <w:noProof/>
+              </w:rPr>
+              <w:t>9.</w:t>
+            </w:r>
+            <w:r>
+              <w:rPr>
+                <w:rFonts w:eastAsiaTheme="minorEastAsia"/>
+                <w:noProof/>
+                <w:lang w:eastAsia="nl-NL"/>
+              </w:rPr>
+              <w:tab/>
+            </w:r>
+            <w:r>
+              <w:rPr>
+                <w:rStyle w:val="Hyperlink"/>
+                <w:noProof/>
+              </w:rPr>
+              <w:t>Projectdecompositiestructuur</w:t>
+            </w:r>
+            <w:r>
+              <w:rPr>
+                <w:noProof/>
+                <w:webHidden/>
+              </w:rPr>
+              <w:tab/>
+            </w:r>
+            <w:r>
+              <w:rPr>
+                <w:noProof/>
+                <w:webHidden/>
+              </w:rPr>
+              <w:fldChar w:fldCharType="begin"/>
+            </w:r>
+            <w:r>
+              <w:rPr>
+                <w:noProof/>
+                <w:webHidden/>
+              </w:rPr>
+              <w:instrText xml:space="preserve"> PAGEREF _Toc460404692 \h </w:instrText>
+            </w:r>
+            <w:r>
+              <w:rPr>
+                <w:noProof/>
+                <w:webHidden/>
+              </w:rPr>
+            </w:r>
+            <w:r>
+              <w:rPr>
+                <w:noProof/>
+                <w:webHidden/>
+              </w:rPr>
+              <w:fldChar w:fldCharType="separate"/>
+            </w:r>
+            <w:r>
+              <w:rPr>
+                <w:noProof/>
+                <w:webHidden/>
+              </w:rPr>
+              <w:t>5</w:t>
+            </w:r>
+            <w:r>
+              <w:rPr>
+                <w:noProof/>
+                <w:webHidden/>
+              </w:rPr>
+              <w:fldChar w:fldCharType="end"/>
+            </w:r>
+          </w:hyperlink>
+        </w:p>
+        <w:p>
+          <w:pPr>
+            <w:pStyle w:val="TOC1"/>
+            <w:tabs>
+              <w:tab w:val="left" w:pos="660"/>
+              <w:tab w:val="right" w:leader="dot" w:pos="9062"/>
+            </w:tabs>
+            <w:rPr>
+              <w:rFonts w:eastAsiaTheme="minorEastAsia"/>
+              <w:noProof/>
+              <w:lang w:eastAsia="nl-NL"/>
+            </w:rPr>
+          </w:pPr>
+          <w:hyperlink w:anchor="_Toc460404693" w:history="1">
+            <w:r>
+              <w:rPr>
+                <w:rStyle w:val="Hyperlink"/>
+                <w:noProof/>
+              </w:rPr>
+              <w:t>10.</w:t>
+            </w:r>
+            <w:r>
+              <w:rPr>
+                <w:rFonts w:eastAsiaTheme="minorEastAsia"/>
+                <w:noProof/>
+                <w:lang w:eastAsia="nl-NL"/>
+              </w:rPr>
+              <w:tab/>
+            </w:r>
+            <w:r>
+              <w:rPr>
+                <w:rStyle w:val="Hyperlink"/>
+                <w:noProof/>
+              </w:rPr>
+              <w:t>Requirements</w:t>
+            </w:r>
+            <w:r>
+              <w:rPr>
+                <w:noProof/>
+                <w:webHidden/>
+              </w:rPr>
+              <w:tab/>
+            </w:r>
+            <w:r>
+              <w:rPr>
+                <w:noProof/>
+                <w:webHidden/>
+              </w:rPr>
+              <w:fldChar w:fldCharType="begin"/>
+            </w:r>
+            <w:r>
+              <w:rPr>
+                <w:noProof/>
+                <w:webHidden/>
+              </w:rPr>
+              <w:instrText xml:space="preserve"> PAGEREF _Toc460404693 \h </w:instrText>
+            </w:r>
+            <w:r>
+              <w:rPr>
+                <w:noProof/>
+                <w:webHidden/>
+              </w:rPr>
+            </w:r>
+            <w:r>
+              <w:rPr>
+                <w:noProof/>
+                <w:webHidden/>
+              </w:rPr>
+              <w:fldChar w:fldCharType="separate"/>
+            </w:r>
+            <w:r>
+              <w:rPr>
+                <w:noProof/>
+                <w:webHidden/>
+              </w:rPr>
+              <w:t>5</w:t>
+            </w:r>
+            <w:r>
+              <w:rPr>
+                <w:noProof/>
+                <w:webHidden/>
+              </w:rPr>
+              <w:fldChar w:fldCharType="end"/>
+            </w:r>
+          </w:hyperlink>
+        </w:p>
+        <w:p>
+          <w:pPr>
+            <w:pStyle w:val="TOC2"/>
             <w:tabs>
               <w:tab w:val="right" w:leader="dot" w:pos="9062"/>
             </w:tabs>
@@ -2524,13 +2829,14 @@
               <w:noProof/>
             </w:rPr>
           </w:pPr>
-          <w:hyperlink w:anchor="_Toc460317962" w:history="1">
+          <w:hyperlink w:anchor="_Toc460404694" w:history="1">
             <w:r>
               <w:rPr>
                 <w:rStyle w:val="Hyperlink"/>
                 <w:noProof/>
-              </w:rPr>
-              <w:t>Project omschrijving</w:t>
+                <w:lang w:val="en-US"/>
+              </w:rPr>
+              <w:t>Must have:</w:t>
             </w:r>
             <w:r>
               <w:rPr>
@@ -2551,7 +2857,7 @@
                 <w:noProof/>
                 <w:webHidden/>
               </w:rPr>
-              <w:instrText xml:space="preserve"> PAGEREF _Toc460317962 \h </w:instrText>
+              <w:instrText xml:space="preserve"> PAGEREF _Toc460404694 \h </w:instrText>
             </w:r>
             <w:r>
               <w:rPr>
@@ -2571,7 +2877,7 @@
                 <w:noProof/>
                 <w:webHidden/>
               </w:rPr>
-              <w:t>4</w:t>
+              <w:t>5</w:t>
             </w:r>
             <w:r>
               <w:rPr>
@@ -2584,7 +2890,7 @@
         </w:p>
         <w:p>
           <w:pPr>
-            <w:pStyle w:val="TOC1"/>
+            <w:pStyle w:val="TOC2"/>
             <w:tabs>
               <w:tab w:val="right" w:leader="dot" w:pos="9062"/>
             </w:tabs>
@@ -2592,13 +2898,14 @@
               <w:noProof/>
             </w:rPr>
           </w:pPr>
-          <w:hyperlink w:anchor="_Toc460317963" w:history="1">
+          <w:hyperlink w:anchor="_Toc460404695" w:history="1">
             <w:r>
               <w:rPr>
                 <w:rStyle w:val="Hyperlink"/>
                 <w:noProof/>
-              </w:rPr>
-              <w:t>Requirements</w:t>
+                <w:lang w:val="en-US"/>
+              </w:rPr>
+              <w:t>Should have:</w:t>
             </w:r>
             <w:r>
               <w:rPr>
@@ -2619,7 +2926,7 @@
                 <w:noProof/>
                 <w:webHidden/>
               </w:rPr>
-              <w:instrText xml:space="preserve"> PAGEREF _Toc460317963 \h </w:instrText>
+              <w:instrText xml:space="preserve"> PAGEREF _Toc460404695 \h </w:instrText>
             </w:r>
             <w:r>
               <w:rPr>
@@ -2639,7 +2946,453 @@
                 <w:noProof/>
                 <w:webHidden/>
               </w:rPr>
-              <w:t>4</w:t>
+              <w:t>5</w:t>
+            </w:r>
+            <w:r>
+              <w:rPr>
+                <w:noProof/>
+                <w:webHidden/>
+              </w:rPr>
+              <w:fldChar w:fldCharType="end"/>
+            </w:r>
+          </w:hyperlink>
+        </w:p>
+        <w:p>
+          <w:pPr>
+            <w:pStyle w:val="TOC2"/>
+            <w:tabs>
+              <w:tab w:val="right" w:leader="dot" w:pos="9062"/>
+            </w:tabs>
+            <w:rPr>
+              <w:noProof/>
+            </w:rPr>
+          </w:pPr>
+          <w:hyperlink w:anchor="_Toc460404696" w:history="1">
+            <w:r>
+              <w:rPr>
+                <w:rStyle w:val="Hyperlink"/>
+                <w:noProof/>
+                <w:lang w:val="en-US"/>
+              </w:rPr>
+              <w:t>Could have:</w:t>
+            </w:r>
+            <w:r>
+              <w:rPr>
+                <w:noProof/>
+                <w:webHidden/>
+              </w:rPr>
+              <w:tab/>
+            </w:r>
+            <w:r>
+              <w:rPr>
+                <w:noProof/>
+                <w:webHidden/>
+              </w:rPr>
+              <w:fldChar w:fldCharType="begin"/>
+            </w:r>
+            <w:r>
+              <w:rPr>
+                <w:noProof/>
+                <w:webHidden/>
+              </w:rPr>
+              <w:instrText xml:space="preserve"> PAGEREF _Toc460404696 \h </w:instrText>
+            </w:r>
+            <w:r>
+              <w:rPr>
+                <w:noProof/>
+                <w:webHidden/>
+              </w:rPr>
+            </w:r>
+            <w:r>
+              <w:rPr>
+                <w:noProof/>
+                <w:webHidden/>
+              </w:rPr>
+              <w:fldChar w:fldCharType="separate"/>
+            </w:r>
+            <w:r>
+              <w:rPr>
+                <w:noProof/>
+                <w:webHidden/>
+              </w:rPr>
+              <w:t>5</w:t>
+            </w:r>
+            <w:r>
+              <w:rPr>
+                <w:noProof/>
+                <w:webHidden/>
+              </w:rPr>
+              <w:fldChar w:fldCharType="end"/>
+            </w:r>
+          </w:hyperlink>
+        </w:p>
+        <w:p>
+          <w:pPr>
+            <w:pStyle w:val="TOC2"/>
+            <w:tabs>
+              <w:tab w:val="right" w:leader="dot" w:pos="9062"/>
+            </w:tabs>
+            <w:rPr>
+              <w:noProof/>
+            </w:rPr>
+          </w:pPr>
+          <w:hyperlink w:anchor="_Toc460404697" w:history="1">
+            <w:r>
+              <w:rPr>
+                <w:rStyle w:val="Hyperlink"/>
+                <w:noProof/>
+                <w:lang w:val="en-US"/>
+              </w:rPr>
+              <w:t>Won’t have:</w:t>
+            </w:r>
+            <w:r>
+              <w:rPr>
+                <w:noProof/>
+                <w:webHidden/>
+              </w:rPr>
+              <w:tab/>
+            </w:r>
+            <w:r>
+              <w:rPr>
+                <w:noProof/>
+                <w:webHidden/>
+              </w:rPr>
+              <w:fldChar w:fldCharType="begin"/>
+            </w:r>
+            <w:r>
+              <w:rPr>
+                <w:noProof/>
+                <w:webHidden/>
+              </w:rPr>
+              <w:instrText xml:space="preserve"> PAGEREF _Toc460404697 \h </w:instrText>
+            </w:r>
+            <w:r>
+              <w:rPr>
+                <w:noProof/>
+                <w:webHidden/>
+              </w:rPr>
+            </w:r>
+            <w:r>
+              <w:rPr>
+                <w:noProof/>
+                <w:webHidden/>
+              </w:rPr>
+              <w:fldChar w:fldCharType="separate"/>
+            </w:r>
+            <w:r>
+              <w:rPr>
+                <w:noProof/>
+                <w:webHidden/>
+              </w:rPr>
+              <w:t>5</w:t>
+            </w:r>
+            <w:r>
+              <w:rPr>
+                <w:noProof/>
+                <w:webHidden/>
+              </w:rPr>
+              <w:fldChar w:fldCharType="end"/>
+            </w:r>
+          </w:hyperlink>
+        </w:p>
+        <w:p>
+          <w:pPr>
+            <w:pStyle w:val="TOC1"/>
+            <w:tabs>
+              <w:tab w:val="left" w:pos="660"/>
+              <w:tab w:val="right" w:leader="dot" w:pos="9062"/>
+            </w:tabs>
+            <w:rPr>
+              <w:rFonts w:eastAsiaTheme="minorEastAsia"/>
+              <w:noProof/>
+              <w:lang w:eastAsia="nl-NL"/>
+            </w:rPr>
+          </w:pPr>
+          <w:hyperlink w:anchor="_Toc460404698" w:history="1">
+            <w:r>
+              <w:rPr>
+                <w:rStyle w:val="Hyperlink"/>
+                <w:noProof/>
+              </w:rPr>
+              <w:t>11.</w:t>
+            </w:r>
+            <w:r>
+              <w:rPr>
+                <w:rFonts w:eastAsiaTheme="minorEastAsia"/>
+                <w:noProof/>
+                <w:lang w:eastAsia="nl-NL"/>
+              </w:rPr>
+              <w:tab/>
+            </w:r>
+            <w:r>
+              <w:rPr>
+                <w:rStyle w:val="Hyperlink"/>
+                <w:noProof/>
+              </w:rPr>
+              <w:t>Document Management</w:t>
+            </w:r>
+            <w:r>
+              <w:rPr>
+                <w:noProof/>
+                <w:webHidden/>
+              </w:rPr>
+              <w:tab/>
+            </w:r>
+            <w:r>
+              <w:rPr>
+                <w:noProof/>
+                <w:webHidden/>
+              </w:rPr>
+              <w:fldChar w:fldCharType="begin"/>
+            </w:r>
+            <w:r>
+              <w:rPr>
+                <w:noProof/>
+                <w:webHidden/>
+              </w:rPr>
+              <w:instrText xml:space="preserve"> PAGEREF _Toc460404698 \h </w:instrText>
+            </w:r>
+            <w:r>
+              <w:rPr>
+                <w:noProof/>
+                <w:webHidden/>
+              </w:rPr>
+            </w:r>
+            <w:r>
+              <w:rPr>
+                <w:noProof/>
+                <w:webHidden/>
+              </w:rPr>
+              <w:fldChar w:fldCharType="separate"/>
+            </w:r>
+            <w:r>
+              <w:rPr>
+                <w:noProof/>
+                <w:webHidden/>
+              </w:rPr>
+              <w:t>5</w:t>
+            </w:r>
+            <w:r>
+              <w:rPr>
+                <w:noProof/>
+                <w:webHidden/>
+              </w:rPr>
+              <w:fldChar w:fldCharType="end"/>
+            </w:r>
+          </w:hyperlink>
+        </w:p>
+        <w:p>
+          <w:pPr>
+            <w:pStyle w:val="TOC1"/>
+            <w:tabs>
+              <w:tab w:val="left" w:pos="660"/>
+              <w:tab w:val="right" w:leader="dot" w:pos="9062"/>
+            </w:tabs>
+            <w:rPr>
+              <w:rFonts w:eastAsiaTheme="minorEastAsia"/>
+              <w:noProof/>
+              <w:lang w:eastAsia="nl-NL"/>
+            </w:rPr>
+          </w:pPr>
+          <w:hyperlink w:anchor="_Toc460404699" w:history="1">
+            <w:r>
+              <w:rPr>
+                <w:rStyle w:val="Hyperlink"/>
+                <w:noProof/>
+              </w:rPr>
+              <w:t>12.</w:t>
+            </w:r>
+            <w:r>
+              <w:rPr>
+                <w:rFonts w:eastAsiaTheme="minorEastAsia"/>
+                <w:noProof/>
+                <w:lang w:eastAsia="nl-NL"/>
+              </w:rPr>
+              <w:tab/>
+            </w:r>
+            <w:r>
+              <w:rPr>
+                <w:rStyle w:val="Hyperlink"/>
+                <w:noProof/>
+              </w:rPr>
+              <w:t>Bijlagen</w:t>
+            </w:r>
+            <w:r>
+              <w:rPr>
+                <w:noProof/>
+                <w:webHidden/>
+              </w:rPr>
+              <w:tab/>
+            </w:r>
+            <w:r>
+              <w:rPr>
+                <w:noProof/>
+                <w:webHidden/>
+              </w:rPr>
+              <w:fldChar w:fldCharType="begin"/>
+            </w:r>
+            <w:r>
+              <w:rPr>
+                <w:noProof/>
+                <w:webHidden/>
+              </w:rPr>
+              <w:instrText xml:space="preserve"> PAGEREF _Toc460404699 \h </w:instrText>
+            </w:r>
+            <w:r>
+              <w:rPr>
+                <w:noProof/>
+                <w:webHidden/>
+              </w:rPr>
+            </w:r>
+            <w:r>
+              <w:rPr>
+                <w:noProof/>
+                <w:webHidden/>
+              </w:rPr>
+              <w:fldChar w:fldCharType="separate"/>
+            </w:r>
+            <w:r>
+              <w:rPr>
+                <w:noProof/>
+                <w:webHidden/>
+              </w:rPr>
+              <w:t>6</w:t>
+            </w:r>
+            <w:r>
+              <w:rPr>
+                <w:noProof/>
+                <w:webHidden/>
+              </w:rPr>
+              <w:fldChar w:fldCharType="end"/>
+            </w:r>
+          </w:hyperlink>
+        </w:p>
+        <w:p>
+          <w:pPr>
+            <w:pStyle w:val="TOC2"/>
+            <w:tabs>
+              <w:tab w:val="right" w:leader="dot" w:pos="9062"/>
+            </w:tabs>
+            <w:rPr>
+              <w:noProof/>
+            </w:rPr>
+          </w:pPr>
+          <w:hyperlink w:anchor="_Toc460404700" w:history="1">
+            <w:r>
+              <w:rPr>
+                <w:rStyle w:val="Hyperlink"/>
+                <w:noProof/>
+              </w:rPr>
+              <w:t>Project Decompositie diagram:</w:t>
+            </w:r>
+            <w:r>
+              <w:rPr>
+                <w:noProof/>
+                <w:webHidden/>
+              </w:rPr>
+              <w:tab/>
+            </w:r>
+            <w:r>
+              <w:rPr>
+                <w:noProof/>
+                <w:webHidden/>
+              </w:rPr>
+              <w:fldChar w:fldCharType="begin"/>
+            </w:r>
+            <w:r>
+              <w:rPr>
+                <w:noProof/>
+                <w:webHidden/>
+              </w:rPr>
+              <w:instrText xml:space="preserve"> PAGEREF _Toc460404700 \h </w:instrText>
+            </w:r>
+            <w:r>
+              <w:rPr>
+                <w:noProof/>
+                <w:webHidden/>
+              </w:rPr>
+            </w:r>
+            <w:r>
+              <w:rPr>
+                <w:noProof/>
+                <w:webHidden/>
+              </w:rPr>
+              <w:fldChar w:fldCharType="separate"/>
+            </w:r>
+            <w:r>
+              <w:rPr>
+                <w:noProof/>
+                <w:webHidden/>
+              </w:rPr>
+              <w:t>6</w:t>
+            </w:r>
+            <w:r>
+              <w:rPr>
+                <w:noProof/>
+                <w:webHidden/>
+              </w:rPr>
+              <w:fldChar w:fldCharType="end"/>
+            </w:r>
+          </w:hyperlink>
+        </w:p>
+        <w:p>
+          <w:pPr>
+            <w:pStyle w:val="TOC2"/>
+            <w:tabs>
+              <w:tab w:val="right" w:leader="dot" w:pos="9062"/>
+            </w:tabs>
+            <w:rPr>
+              <w:noProof/>
+            </w:rPr>
+          </w:pPr>
+          <w:hyperlink w:anchor="_Toc460404701" w:history="1">
+            <w:r>
+              <w:rPr>
+                <w:rStyle w:val="Hyperlink"/>
+                <w:noProof/>
+              </w:rPr>
+              <w:t>Gant diagram</w:t>
+            </w:r>
+            <w:r>
+              <w:rPr>
+                <w:noProof/>
+                <w:webHidden/>
+              </w:rPr>
+              <w:tab/>
+            </w:r>
+            <w:r>
+              <w:rPr>
+                <w:noProof/>
+                <w:webHidden/>
+              </w:rPr>
+              <w:fldChar w:fldCharType="begin"/>
+            </w:r>
+            <w:r>
+              <w:rPr>
+                <w:noProof/>
+                <w:webHidden/>
+              </w:rPr>
+              <w:instrText xml:space="preserve"> PAGEREF _Toc460404701 \h </w:instrText>
+            </w:r>
+            <w:r>
+              <w:rPr>
+                <w:noProof/>
+                <w:webHidden/>
+              </w:rPr>
+            </w:r>
+            <w:r>
+              <w:rPr>
+                <w:noProof/>
+                <w:webHidden/>
+              </w:rPr>
+              <w:fldChar w:fldCharType="separate"/>
+            </w:r>
+            <w:r>
+              <w:rPr>
+                <w:noProof/>
+                <w:webHidden/>
+              </w:rPr>
+              <w:t>7</w:t>
             </w:r>
             <w:r>
               <w:rPr>
@@ -2683,7 +3436,7 @@
           <w:numId w:val="1"/>
         </w:numPr>
       </w:pPr>
-      <w:bookmarkStart w:id="0" w:name="_Toc460317956"/>
+      <w:bookmarkStart w:id="0" w:name="_Toc460404684"/>
       <w:r>
         <w:lastRenderedPageBreak/>
         <w:t>Doel van dit document</w:t>
@@ -2720,15 +3473,7 @@
         </w:numPr>
       </w:pPr>
       <w:r>
-        <w:t xml:space="preserve">De opbouw van dit document zorgt voor duidelijkheid voor alle stakeholders, tevens zorgt het voor een overzicht waar de product eigenaren zich aan kunnen </w:t>
-      </w:r>
-      <w:proofErr w:type="spellStart"/>
-      <w:r>
-        <w:t>committen</w:t>
-      </w:r>
-      <w:proofErr w:type="spellEnd"/>
-      <w:r>
-        <w:t>.</w:t>
+        <w:t>De opbouw van dit document zorgt voor duidelijkheid voor alle stakeholders, tevens zorgt het voor een overzicht waar de product eigenaren zich aan kunnen committen.</w:t>
       </w:r>
     </w:p>
     <w:p>
@@ -2751,29 +3496,15 @@
           <w:numId w:val="1"/>
         </w:numPr>
       </w:pPr>
+      <w:bookmarkStart w:id="1" w:name="_Toc460404685"/>
       <w:r>
         <w:t>Visie</w:t>
       </w:r>
+      <w:bookmarkEnd w:id="1"/>
     </w:p>
     <w:p>
       <w:r>
-        <w:t xml:space="preserve">Het doel van dit project is het opzetten van een </w:t>
-      </w:r>
-      <w:proofErr w:type="spellStart"/>
-      <w:r>
-        <w:t>touch</w:t>
-      </w:r>
-      <w:proofErr w:type="spellEnd"/>
-      <w:r>
-        <w:t xml:space="preserve"> interface die kan worden gekoppeld met verschillende apparaten waaronder: (maar niet beperkt tot) mobiele telefoons en laptops. Deze </w:t>
-      </w:r>
-      <w:proofErr w:type="spellStart"/>
-      <w:r>
-        <w:t>touchpad</w:t>
-      </w:r>
-      <w:proofErr w:type="spellEnd"/>
-      <w:r>
-        <w:t xml:space="preserve"> dient te worden verwerkt in kleding of in een tijdelijke oplossing zoals bijvoorbeeld een sticker.</w:t>
+        <w:t>Het doel van dit project is het opzetten van een touch interface die kan worden gekoppeld met verschillende apparaten waaronder: (maar niet beperkt tot) mobiele telefoons en laptops. Deze touchpad dient te worden verwerkt in kleding of in een tijdelijke oplossing zoals bijvoorbeeld een sticker.</w:t>
       </w:r>
     </w:p>
     <w:p>
@@ -2783,42 +3514,10 @@
     </w:p>
     <w:p>
       <w:r>
-        <w:t xml:space="preserve">Het </w:t>
-      </w:r>
-      <w:proofErr w:type="spellStart"/>
-      <w:r>
-        <w:t>touchpad</w:t>
-      </w:r>
-      <w:proofErr w:type="spellEnd"/>
-      <w:r>
-        <w:t xml:space="preserve"> kan worden verbonden met een van de host apparaten met een nog niet gedefinieerde draadloze verbinding. Het </w:t>
-      </w:r>
-      <w:proofErr w:type="spellStart"/>
-      <w:r>
-        <w:t>touchpad</w:t>
-      </w:r>
-      <w:proofErr w:type="spellEnd"/>
-      <w:r>
-        <w:t xml:space="preserve"> kan dan via deze draadloze verbinding het host apparaat bedienen. Denk hierbij aan het volume van de muziek beheren en muzieknummer overslaan of terugspoelen.</w:t>
-      </w:r>
-      <w:r>
-        <w:t xml:space="preserve"> Het is ook mogelijk (afhankelijk van het host apparaat) het apparaat te gebruiken als conventioneel </w:t>
-      </w:r>
-      <w:proofErr w:type="spellStart"/>
-      <w:r>
-        <w:t>trackpad</w:t>
-      </w:r>
-      <w:proofErr w:type="spellEnd"/>
-      <w:r>
-        <w:t>. Het laatstgenoemde zal in ieder geval mogelijk is op Android en laptops/</w:t>
-      </w:r>
-      <w:proofErr w:type="spellStart"/>
-      <w:r>
-        <w:t>desktops</w:t>
-      </w:r>
-      <w:proofErr w:type="spellEnd"/>
-      <w:r>
-        <w:t xml:space="preserve"> aangezien zij deze functie al standaard ondersteunen.</w:t>
+        <w:t>Het touchpad kan worden verbonden met een van de host apparaten met een nog niet gedefinieerde draadloze verbinding. Het touchpad kan dan via deze draadloze verbinding het host apparaat bedienen. Denk hierbij aan het volume van de muziek beheren en muzieknummer overslaan of terugspoelen.</w:t>
+      </w:r>
+      <w:r>
+        <w:t xml:space="preserve"> Het is ook mogelijk (afhankelijk van het host apparaat) het apparaat te gebruiken als conventioneel trackpad. Het laatstgenoemde zal in ieder geval mogelijk is op Android en laptops/desktops aangezien zij deze functie al standaard ondersteunen.</w:t>
       </w:r>
     </w:p>
     <w:p>
@@ -2829,11 +3528,11 @@
           <w:numId w:val="1"/>
         </w:numPr>
       </w:pPr>
-      <w:bookmarkStart w:id="1" w:name="_Toc460317957"/>
+      <w:bookmarkStart w:id="2" w:name="_Toc460404686"/>
       <w:r>
         <w:t>Projectvoorwaarden</w:t>
       </w:r>
-      <w:bookmarkEnd w:id="1"/>
+      <w:bookmarkEnd w:id="2"/>
     </w:p>
     <w:p>
       <w:r>
@@ -2882,12 +3581,12 @@
           <w:numId w:val="1"/>
         </w:numPr>
       </w:pPr>
-      <w:bookmarkStart w:id="2" w:name="_Toc460317958"/>
+      <w:bookmarkStart w:id="3" w:name="_Toc460404687"/>
       <w:r>
         <w:lastRenderedPageBreak/>
         <w:t>Externe afhankelijkheden</w:t>
       </w:r>
-      <w:bookmarkEnd w:id="2"/>
+      <w:bookmarkEnd w:id="3"/>
     </w:p>
     <w:p>
       <w:r>
@@ -2923,11 +3622,11 @@
           <w:numId w:val="1"/>
         </w:numPr>
       </w:pPr>
-      <w:bookmarkStart w:id="3" w:name="_Toc460317959"/>
+      <w:bookmarkStart w:id="4" w:name="_Toc460404688"/>
       <w:r>
         <w:t>Projectaannamen</w:t>
       </w:r>
-      <w:bookmarkEnd w:id="3"/>
+      <w:bookmarkEnd w:id="4"/>
     </w:p>
     <w:p>
       <w:r>
@@ -2962,33 +3661,50 @@
           <w:numId w:val="1"/>
         </w:numPr>
       </w:pPr>
-      <w:bookmarkStart w:id="4" w:name="_Toc460317960"/>
+      <w:bookmarkStart w:id="5" w:name="_Toc460404689"/>
       <w:r>
         <w:t>Planning</w:t>
       </w:r>
-      <w:bookmarkEnd w:id="4"/>
+      <w:bookmarkEnd w:id="5"/>
     </w:p>
     <w:p>
       <w:r>
-        <w:t xml:space="preserve">Op basis van het bijgesloten </w:t>
-      </w:r>
-      <w:proofErr w:type="spellStart"/>
-      <w:r>
-        <w:t>Gantt</w:t>
-      </w:r>
-      <w:proofErr w:type="spellEnd"/>
-      <w:r>
-        <w:t xml:space="preserve">-diagram met </w:t>
-      </w:r>
-      <w:r>
-        <w:t>er ingesloten een uiteenzetting op tijdsgebied op basis van de procesdecompositie structuur</w:t>
-      </w:r>
-      <w:r>
-        <w:rPr>
-          <w:highlight w:val="yellow"/>
-        </w:rPr>
-        <w:t>[link]</w:t>
-      </w:r>
+        <w:t xml:space="preserve">De planning van het project gebeurd via een globale Gant chart, hierin staat een uiteenzetting van de taken die dienen plaatsvinden gedurende de looptijd van de afstudeerstage. De Gant chart is bijgesloten bij dit document onder de naam </w:t>
+      </w:r>
+      <w:hyperlink r:id="rId8" w:history="1">
+        <w:r>
+          <w:rPr>
+            <w:rStyle w:val="Hyperlink"/>
+          </w:rPr>
+          <w:t>Pro</w:t>
+        </w:r>
+        <w:r>
+          <w:rPr>
+            <w:rStyle w:val="Hyperlink"/>
+          </w:rPr>
+          <w:t>ces</w:t>
+        </w:r>
+        <w:r>
+          <w:rPr>
+            <w:rStyle w:val="Hyperlink"/>
+          </w:rPr>
+          <w:t xml:space="preserve"> Pl</w:t>
+        </w:r>
+        <w:bookmarkStart w:id="6" w:name="_GoBack"/>
+        <w:bookmarkEnd w:id="6"/>
+        <w:r>
+          <w:rPr>
+            <w:rStyle w:val="Hyperlink"/>
+          </w:rPr>
+          <w:t>a</w:t>
+        </w:r>
+        <w:r>
+          <w:rPr>
+            <w:rStyle w:val="Hyperlink"/>
+          </w:rPr>
+          <w:t>nning</w:t>
+        </w:r>
+      </w:hyperlink>
       <w:r>
         <w:t>.</w:t>
       </w:r>
@@ -3001,11 +3717,11 @@
           <w:numId w:val="1"/>
         </w:numPr>
       </w:pPr>
-      <w:bookmarkStart w:id="5" w:name="_Toc460317961"/>
+      <w:bookmarkStart w:id="7" w:name="_Toc460404690"/>
       <w:r>
         <w:t>Projecttoleranties</w:t>
       </w:r>
-      <w:bookmarkEnd w:id="5"/>
+      <w:bookmarkEnd w:id="7"/>
     </w:p>
     <w:p>
       <w:r>
@@ -3035,34 +3751,18 @@
           <w:numId w:val="1"/>
         </w:numPr>
       </w:pPr>
-      <w:bookmarkStart w:id="6" w:name="_Toc460317962"/>
+      <w:bookmarkStart w:id="8" w:name="_Toc460404691"/>
       <w:r>
         <w:t>Project omschrijving</w:t>
       </w:r>
-      <w:bookmarkEnd w:id="6"/>
+      <w:bookmarkEnd w:id="8"/>
     </w:p>
     <w:p>
       <w:pPr>
         <w:jc w:val="both"/>
       </w:pPr>
       <w:r>
-        <w:t xml:space="preserve">In dit document worden de zaken uiteengezet waaraan het project dient te voldoen. Het project een omvat een apparaat wat kan worden gebruikt as bedieningspaneel voor meerdere systemen. Met inbegrip van, maar niet gelimiteerd tot, mobiele telefoons, computers en </w:t>
-      </w:r>
-      <w:proofErr w:type="spellStart"/>
-      <w:r>
-        <w:t>embedded</w:t>
-      </w:r>
-      <w:proofErr w:type="spellEnd"/>
-      <w:r>
-        <w:t xml:space="preserve"> systemen. Deze systemen moeten kunnen worden uitgerust met een draadloze </w:t>
-      </w:r>
-      <w:proofErr w:type="spellStart"/>
-      <w:r>
-        <w:t>trackpad</w:t>
-      </w:r>
-      <w:proofErr w:type="spellEnd"/>
-      <w:r>
-        <w:t>.</w:t>
+        <w:t>In dit document worden de zaken uiteengezet waaraan het project dient te voldoen. Het project een omvat een apparaat wat kan worden gebruikt as bedieningspaneel voor meerdere systemen. Met inbegrip van, maar niet gelimiteerd tot, mobiele telefoons, computers en embedded systemen. Deze systemen moeten kunnen worden uitgerust met een draadloze trackpad.</w:t>
       </w:r>
     </w:p>
     <w:p>
@@ -3078,23 +3778,7 @@
         <w:jc w:val="both"/>
       </w:pPr>
       <w:r>
-        <w:t xml:space="preserve">Het systeem omvat een (nog niet nader gedefinieerde) microcontroller die met behulp van bijv. bluetooth verbinding kan maken met een van de eerdergenoemde apparaten (voortaan host genoemd). Deze verbinding zal tot stand worden gebracht door een standaard </w:t>
-      </w:r>
-      <w:proofErr w:type="spellStart"/>
-      <w:r>
-        <w:t>pairing</w:t>
-      </w:r>
-      <w:proofErr w:type="spellEnd"/>
-      <w:r>
-        <w:t xml:space="preserve"> via de draadloze techniek. De host is ook in staat om de verbinding te instantiëren door middel een RFID-tag die in de </w:t>
-      </w:r>
-      <w:proofErr w:type="spellStart"/>
-      <w:r>
-        <w:t>slave</w:t>
-      </w:r>
-      <w:proofErr w:type="spellEnd"/>
-      <w:r>
-        <w:t xml:space="preserve"> aanwezig is. Dit houdt in dat er naast standaard ontwikkeling ook moet worden onderzocht hoe een apparaat een draadloze verbinding kan leggen aan de hand van een RFID-tag.</w:t>
+        <w:t>Het systeem omvat een (nog niet nader gedefinieerde) microcontroller die met behulp van bijv. bluetooth verbinding kan maken met een van de eerdergenoemde apparaten (voortaan host genoemd). Deze verbinding zal tot stand worden gebracht door een standaard pairing via de draadloze techniek. De host is ook in staat om de verbinding te instantiëren door middel een RFID-tag die in de slave aanwezig is. Dit houdt in dat er naast standaard ontwikkeling ook moet worden onderzocht hoe een apparaat een draadloze verbinding kan leggen aan de hand van een RFID-tag.</w:t>
       </w:r>
     </w:p>
     <w:p>
@@ -3102,27 +3786,8 @@
         <w:jc w:val="both"/>
       </w:pPr>
       <w:r>
-        <w:t xml:space="preserve">Zodra de verbinding tot stand is gekomen moet er onderzocht worden welk protocol moet worden aangehouden voor stabiele communicatie. Tevens kan de toepassing van het protocol ervoor zorgen </w:t>
-      </w:r>
-      <w:r>
         <w:lastRenderedPageBreak/>
-        <w:t xml:space="preserve">dat bepaalde microcontrollers niet te gebruiken zijn. Zo is het niet mogelijk om met een </w:t>
-      </w:r>
-      <w:proofErr w:type="spellStart"/>
-      <w:r>
-        <w:t>Arduino</w:t>
-      </w:r>
-      <w:proofErr w:type="spellEnd"/>
-      <w:r>
-        <w:t xml:space="preserve"> (</w:t>
-      </w:r>
-      <w:proofErr w:type="spellStart"/>
-      <w:r>
-        <w:t>Atmega</w:t>
-      </w:r>
-      <w:proofErr w:type="spellEnd"/>
-      <w:r>
-        <w:t xml:space="preserve"> 328P) Human-Interface-Device-commando’s</w:t>
+        <w:t>Zodra de verbinding tot stand is gekomen moet er onderzocht worden welk protocol moet worden aangehouden voor stabiele communicatie. Tevens kan de toepassing van het protocol ervoor zorgen dat bepaalde microcontrollers niet te gebruiken zijn. Zo is het niet mogelijk om met een Arduino (Atmega 328P) Human-Interface-Device-commando’s</w:t>
       </w:r>
       <w:sdt>
         <w:sdtPr>
@@ -3160,15 +3825,7 @@
         <w:jc w:val="both"/>
       </w:pPr>
       <w:r>
-        <w:t xml:space="preserve">Indien mogelijk zou ik graag willen toevoegen dat de host (d.m.v. een programma) detecteert of er bepaalde applicaties speciale vereisten bijvoorbeeld, een muziekspeler hebben en dat het de toepassing van het </w:t>
-      </w:r>
-      <w:proofErr w:type="spellStart"/>
-      <w:r>
-        <w:t>trackpad</w:t>
-      </w:r>
-      <w:proofErr w:type="spellEnd"/>
-      <w:r>
-        <w:t xml:space="preserve"> erop aanpast.</w:t>
+        <w:t>Indien mogelijk zou ik graag willen toevoegen dat de host (d.m.v. een programma) detecteert of er bepaalde applicaties speciale vereisten bijvoorbeeld, een muziekspeler hebben en dat het de toepassing van het trackpad erop aanpast.</w:t>
       </w:r>
     </w:p>
     <w:p>
@@ -3179,11 +3836,17 @@
           <w:numId w:val="1"/>
         </w:numPr>
       </w:pPr>
+      <w:bookmarkStart w:id="9" w:name="_Toc460404692"/>
       <w:r>
         <w:t>Projectdecompositiestructuur</w:t>
       </w:r>
+      <w:bookmarkEnd w:id="9"/>
     </w:p>
-    <w:p/>
+    <w:p>
+      <w:r>
+        <w:t>Toegevoegd als bijlage</w:t>
+      </w:r>
+    </w:p>
     <w:p>
       <w:pPr>
         <w:pStyle w:val="Heading1"/>
@@ -3192,36 +3855,232 @@
           <w:numId w:val="1"/>
         </w:numPr>
       </w:pPr>
-      <w:bookmarkStart w:id="7" w:name="_Toc460317963"/>
-      <w:proofErr w:type="spellStart"/>
-      <w:r>
-        <w:t>Requirements</w:t>
-      </w:r>
-      <w:bookmarkEnd w:id="7"/>
-      <w:proofErr w:type="spellEnd"/>
+      <w:r>
+        <w:t xml:space="preserve"> Scope</w:t>
+      </w:r>
     </w:p>
     <w:p>
-      <w:pPr>
-        <w:jc w:val="both"/>
-      </w:pPr>
-      <w:r>
-        <w:t xml:space="preserve">Hieronder worden features van het project geordend aan de hand van hun toepasbaarheid binnen het project. Tevens wordt de haalbaarheid binnen het gegeven tijdsbestek erin meegenomen. </w:t>
-      </w:r>
+      <w:r>
+        <w:t xml:space="preserve">Gedurende de looptijd van het project zullen er meerdere facetten van productontwikkeling belicht worden. Zo zullen er keuzen moeten worden gemaakt met betrekking tot hardware, zo zal er een uiteenzetting van hardware plaatsvinden waarin de voor en nadelen van de betreffende hardware worden uiteengezet. </w:t>
+      </w:r>
+      <w:r>
+        <w:t>Tijdens het project zullen veel van de facetten behandeld worden er zijn er ook een aantal die niet worden behandeld:</w:t>
+      </w:r>
+    </w:p>
+    <w:tbl>
+      <w:tblPr>
+        <w:tblStyle w:val="TableGrid"/>
+        <w:tblW w:w="0" w:type="auto"/>
+        <w:tblLook w:val="04A0" w:firstRow="1" w:lastRow="0" w:firstColumn="1" w:lastColumn="0" w:noHBand="0" w:noVBand="1"/>
+      </w:tblPr>
+      <w:tblGrid>
+        <w:gridCol w:w="4531"/>
+        <w:gridCol w:w="4531"/>
+      </w:tblGrid>
+      <w:tr>
+        <w:tc>
+          <w:tcPr>
+            <w:tcW w:w="4531" w:type="dxa"/>
+            <w:shd w:val="clear" w:color="auto" w:fill="BFBFBF" w:themeFill="background1" w:themeFillShade="BF"/>
+          </w:tcPr>
+          <w:p>
+            <w:r>
+              <w:t>In scope</w:t>
+            </w:r>
+          </w:p>
+        </w:tc>
+        <w:tc>
+          <w:tcPr>
+            <w:tcW w:w="4531" w:type="dxa"/>
+            <w:shd w:val="clear" w:color="auto" w:fill="BFBFBF" w:themeFill="background1" w:themeFillShade="BF"/>
+          </w:tcPr>
+          <w:p>
+            <w:r>
+              <w:t>Out scope</w:t>
+            </w:r>
+          </w:p>
+        </w:tc>
+      </w:tr>
+      <w:tr>
+        <w:tc>
+          <w:tcPr>
+            <w:tcW w:w="4531" w:type="dxa"/>
+          </w:tcPr>
+          <w:p>
+            <w:r>
+              <w:t>Hardware onderzoek</w:t>
+            </w:r>
+          </w:p>
+        </w:tc>
+        <w:tc>
+          <w:tcPr>
+            <w:tcW w:w="4531" w:type="dxa"/>
+          </w:tcPr>
+          <w:p>
+            <w:r>
+              <w:t>Hardware matig onderzoek stroomvoorziening</w:t>
+            </w:r>
+          </w:p>
+        </w:tc>
+      </w:tr>
+      <w:tr>
+        <w:tc>
+          <w:tcPr>
+            <w:tcW w:w="4531" w:type="dxa"/>
+          </w:tcPr>
+          <w:p>
+            <w:r>
+              <w:t xml:space="preserve">Hardware </w:t>
+            </w:r>
+            <w:r>
+              <w:t>montage</w:t>
+            </w:r>
+          </w:p>
+        </w:tc>
+        <w:tc>
+          <w:tcPr>
+            <w:tcW w:w="4531" w:type="dxa"/>
+          </w:tcPr>
+          <w:p>
+            <w:r>
+              <w:t xml:space="preserve">Uitbouw tot marktwaardig product  </w:t>
+            </w:r>
+          </w:p>
+        </w:tc>
+      </w:tr>
+      <w:tr>
+        <w:tc>
+          <w:tcPr>
+            <w:tcW w:w="4531" w:type="dxa"/>
+          </w:tcPr>
+          <w:p>
+            <w:r>
+              <w:t>Software Design</w:t>
+            </w:r>
+          </w:p>
+        </w:tc>
+        <w:tc>
+          <w:tcPr>
+            <w:tcW w:w="4531" w:type="dxa"/>
+          </w:tcPr>
+          <w:p>
+            <w:r>
+              <w:t>IC ontwerp</w:t>
+            </w:r>
+          </w:p>
+        </w:tc>
+      </w:tr>
+      <w:tr>
+        <w:tc>
+          <w:tcPr>
+            <w:tcW w:w="4531" w:type="dxa"/>
+          </w:tcPr>
+          <w:p>
+            <w:r>
+              <w:t>Software I</w:t>
+            </w:r>
+            <w:r>
+              <w:t>mplement</w:t>
+            </w:r>
+            <w:r>
+              <w:t>at</w:t>
+            </w:r>
+            <w:r>
+              <w:t>ie</w:t>
+            </w:r>
+          </w:p>
+        </w:tc>
+        <w:tc>
+          <w:tcPr>
+            <w:tcW w:w="4531" w:type="dxa"/>
+          </w:tcPr>
+          <w:p/>
+        </w:tc>
+      </w:tr>
+      <w:tr>
+        <w:tc>
+          <w:tcPr>
+            <w:tcW w:w="4531" w:type="dxa"/>
+          </w:tcPr>
+          <w:p>
+            <w:r>
+              <w:t>Wireless Connectivity</w:t>
+            </w:r>
+          </w:p>
+        </w:tc>
+        <w:tc>
+          <w:tcPr>
+            <w:tcW w:w="4531" w:type="dxa"/>
+          </w:tcPr>
+          <w:p/>
+        </w:tc>
+      </w:tr>
+      <w:tr>
+        <w:tc>
+          <w:tcPr>
+            <w:tcW w:w="4531" w:type="dxa"/>
+          </w:tcPr>
+          <w:p>
+            <w:r>
+              <w:t>Protocol ontwerp/onderzoek</w:t>
+            </w:r>
+          </w:p>
+        </w:tc>
+        <w:tc>
+          <w:tcPr>
+            <w:tcW w:w="4531" w:type="dxa"/>
+          </w:tcPr>
+          <w:p/>
+        </w:tc>
+      </w:tr>
+      <w:tr>
+        <w:tc>
+          <w:tcPr>
+            <w:tcW w:w="4531" w:type="dxa"/>
+          </w:tcPr>
+          <w:p>
+            <w:r>
+              <w:t>PCB ontwerp</w:t>
+            </w:r>
+          </w:p>
+        </w:tc>
+        <w:tc>
+          <w:tcPr>
+            <w:tcW w:w="4531" w:type="dxa"/>
+          </w:tcPr>
+          <w:p/>
+        </w:tc>
+      </w:tr>
+    </w:tbl>
+    <w:p/>
+    <w:p>
+      <w:pPr>
+        <w:pStyle w:val="Heading1"/>
+        <w:numPr>
+          <w:ilvl w:val="0"/>
+          <w:numId w:val="1"/>
+        </w:numPr>
+      </w:pPr>
+      <w:bookmarkStart w:id="10" w:name="_Toc460404693"/>
+      <w:r>
+        <w:t>Requirements</w:t>
+      </w:r>
+      <w:bookmarkEnd w:id="10"/>
     </w:p>
     <w:p>
       <w:pPr>
         <w:jc w:val="both"/>
       </w:pPr>
       <w:r>
-        <w:t xml:space="preserve">De onderstaande opsomming is aan de hand van de </w:t>
-      </w:r>
-      <w:proofErr w:type="spellStart"/>
-      <w:r>
-        <w:t>MoSCoW</w:t>
-      </w:r>
-      <w:proofErr w:type="spellEnd"/>
-      <w:r>
-        <w:t xml:space="preserve"> methode. Dit geeft een hiërarchische weergave van de onderdelen die in (mogelijk) het eindproduct terecht komen.</w:t>
+        <w:t xml:space="preserve">Hieronder worden features van het project geordend aan de hand van hun toepasbaarheid binnen het project. Tevens wordt de haalbaarheid binnen het gegeven tijdsbestek erin meegenomen. </w:t>
+      </w:r>
+    </w:p>
+    <w:p>
+      <w:pPr>
+        <w:jc w:val="both"/>
+      </w:pPr>
+      <w:r>
+        <w:t>De onderstaande opsomming is aan de hand van de MoSCoW methode. Dit geeft een hiërarchische weergave van de onderdelen die in (mogelijk) het eindproduct terecht komen.</w:t>
       </w:r>
     </w:p>
     <w:p>
@@ -3231,12 +4090,14 @@
           <w:lang w:val="en-US"/>
         </w:rPr>
       </w:pPr>
+      <w:bookmarkStart w:id="11" w:name="_Toc460404694"/>
       <w:r>
         <w:rPr>
           <w:lang w:val="en-US"/>
         </w:rPr>
         <w:t>Must have:</w:t>
       </w:r>
+      <w:bookmarkEnd w:id="11"/>
     </w:p>
     <w:p>
       <w:pPr>
@@ -3251,15 +4112,7 @@
         <w:t xml:space="preserve">Een </w:t>
       </w:r>
       <w:r>
-        <w:t xml:space="preserve">flexibele </w:t>
-      </w:r>
-      <w:proofErr w:type="spellStart"/>
-      <w:r>
-        <w:t>touch</w:t>
-      </w:r>
-      <w:proofErr w:type="spellEnd"/>
-      <w:r>
-        <w:t xml:space="preserve"> interface die op diverse </w:t>
+        <w:t xml:space="preserve">flexibele touch interface die op diverse </w:t>
       </w:r>
       <w:r>
         <w:t>oppervlak</w:t>
@@ -3294,12 +4147,14 @@
           <w:lang w:val="en-US"/>
         </w:rPr>
       </w:pPr>
+      <w:bookmarkStart w:id="12" w:name="_Toc460404695"/>
       <w:r>
         <w:rPr>
           <w:lang w:val="en-US"/>
         </w:rPr>
         <w:t>Should have:</w:t>
       </w:r>
+      <w:bookmarkEnd w:id="12"/>
     </w:p>
     <w:p>
       <w:pPr>
@@ -3313,6 +4168,9 @@
       <w:r>
         <w:t>Verbinding maken met behulp van RFID</w:t>
       </w:r>
+      <w:r>
+        <w:t>/NFC</w:t>
+      </w:r>
     </w:p>
     <w:p>
       <w:pPr>
@@ -3341,15 +4199,7 @@
       </w:r>
       <w:r>
         <w:br/>
-        <w:t>(</w:t>
-      </w:r>
-      <w:proofErr w:type="spellStart"/>
-      <w:r>
-        <w:t>gesture</w:t>
-      </w:r>
-      <w:proofErr w:type="spellEnd"/>
-      <w:r>
-        <w:t xml:space="preserve"> control)</w:t>
+        <w:t>(gesture control)</w:t>
       </w:r>
     </w:p>
     <w:p>
@@ -3359,12 +4209,14 @@
           <w:lang w:val="en-US"/>
         </w:rPr>
       </w:pPr>
+      <w:bookmarkStart w:id="13" w:name="_Toc460404696"/>
       <w:r>
         <w:rPr>
           <w:lang w:val="en-US"/>
         </w:rPr>
         <w:t>Could have:</w:t>
       </w:r>
+      <w:bookmarkEnd w:id="13"/>
     </w:p>
     <w:p>
       <w:pPr>
@@ -3392,15 +4244,7 @@
         <w:jc w:val="both"/>
       </w:pPr>
       <w:r>
-        <w:t xml:space="preserve">Indien mogelijk via markers en computer </w:t>
-      </w:r>
-      <w:proofErr w:type="spellStart"/>
-      <w:r>
-        <w:t>vision</w:t>
-      </w:r>
-      <w:proofErr w:type="spellEnd"/>
-      <w:r>
-        <w:t>.</w:t>
+        <w:t>Indien mogelijk via markers en computer vision.</w:t>
       </w:r>
     </w:p>
     <w:p>
@@ -3410,12 +4254,15 @@
           <w:lang w:val="en-US"/>
         </w:rPr>
       </w:pPr>
+      <w:bookmarkStart w:id="14" w:name="_Toc460404697"/>
       <w:r>
         <w:rPr>
           <w:lang w:val="en-US"/>
         </w:rPr>
+        <w:lastRenderedPageBreak/>
         <w:t>Won’t have:</w:t>
       </w:r>
+      <w:bookmarkEnd w:id="14"/>
     </w:p>
     <w:p>
       <w:pPr>
@@ -3426,13 +4273,8 @@
         </w:numPr>
         <w:jc w:val="both"/>
       </w:pPr>
-      <w:proofErr w:type="spellStart"/>
-      <w:r>
-        <w:t>Realtime</w:t>
-      </w:r>
-      <w:proofErr w:type="spellEnd"/>
-      <w:r>
-        <w:t xml:space="preserve"> </w:t>
+      <w:r>
+        <w:t xml:space="preserve">Realtime </w:t>
       </w:r>
       <w:r>
         <w:t xml:space="preserve">correctie van de deformatie </w:t>
@@ -3441,31 +4283,7 @@
         <w:t>van het oppervlak.</w:t>
       </w:r>
       <w:r>
-        <w:t xml:space="preserve"> Dit is mogelijke toekomstige opdracht om met behulp van </w:t>
-      </w:r>
-      <w:proofErr w:type="spellStart"/>
-      <w:r>
-        <w:t>unsupervised</w:t>
-      </w:r>
-      <w:proofErr w:type="spellEnd"/>
-      <w:r>
-        <w:t xml:space="preserve"> machine </w:t>
-      </w:r>
-      <w:proofErr w:type="spellStart"/>
-      <w:r>
-        <w:t>learning</w:t>
-      </w:r>
-      <w:proofErr w:type="spellEnd"/>
-      <w:r>
-        <w:t xml:space="preserve"> en of computer </w:t>
-      </w:r>
-      <w:proofErr w:type="spellStart"/>
-      <w:r>
-        <w:t>vision</w:t>
-      </w:r>
-      <w:proofErr w:type="spellEnd"/>
-      <w:r>
-        <w:t>.</w:t>
+        <w:t xml:space="preserve"> Dit is mogelijke toekomstige opdracht om met behulp van unsupervised machine learning en of computer vision.</w:t>
       </w:r>
     </w:p>
     <w:p>
@@ -3477,29 +4295,8 @@
         </w:numPr>
         <w:jc w:val="both"/>
       </w:pPr>
-      <w:proofErr w:type="spellStart"/>
-      <w:r>
-        <w:t>Flex</w:t>
-      </w:r>
-      <w:proofErr w:type="spellEnd"/>
-      <w:r>
-        <w:t xml:space="preserve">-pcb aangezien het om een </w:t>
-      </w:r>
-      <w:proofErr w:type="spellStart"/>
-      <w:r>
-        <w:t>proof</w:t>
-      </w:r>
-      <w:proofErr w:type="spellEnd"/>
-      <w:r>
-        <w:t xml:space="preserve"> of concept gaat zal er geen release-ready </w:t>
-      </w:r>
-      <w:proofErr w:type="spellStart"/>
-      <w:r>
-        <w:t>version</w:t>
-      </w:r>
-      <w:proofErr w:type="spellEnd"/>
-      <w:r>
-        <w:t xml:space="preserve"> komen.</w:t>
+      <w:r>
+        <w:t>Flex-pcb aangezien het om een proof of concept gaat zal er geen release-ready version komen.</w:t>
       </w:r>
     </w:p>
     <w:p>
@@ -3510,32 +4307,18 @@
           <w:numId w:val="1"/>
         </w:numPr>
       </w:pPr>
+      <w:bookmarkStart w:id="15" w:name="_Toc460404698"/>
       <w:r>
         <w:t>Document Management</w:t>
       </w:r>
+      <w:bookmarkEnd w:id="15"/>
     </w:p>
     <w:p>
       <w:r>
-        <w:t xml:space="preserve">Alle files worden gemanaged op </w:t>
-      </w:r>
-      <w:proofErr w:type="spellStart"/>
-      <w:r>
-        <w:t>Github</w:t>
-      </w:r>
-      <w:proofErr w:type="spellEnd"/>
-      <w:r>
-        <w:t xml:space="preserve">. </w:t>
-      </w:r>
-      <w:r>
-        <w:t xml:space="preserve">Dit omdat dan alle gegevens continu </w:t>
-      </w:r>
-      <w:proofErr w:type="spellStart"/>
-      <w:r>
-        <w:t>gebackup</w:t>
-      </w:r>
-      <w:proofErr w:type="spellEnd"/>
-      <w:r>
-        <w:t xml:space="preserve"> kunnen zijn en dat in geval van een fout teruggerold kan worden naar een oudere versie. Tevens biedt het de mogelijkheid om snapshots te maken van belangrijke oplevermomenten, zoals aan het eind van een sprint. Deze snapshots zijn dan momentopnames van de staat van het project op dat moment.</w:t>
+        <w:t xml:space="preserve">Alle files worden gemanaged op Github. </w:t>
+      </w:r>
+      <w:r>
+        <w:t>Dit omdat dan alle gegevens continu gebackup kunnen zijn en dat in geval van een fout teruggerold kan worden naar een oudere versie. Tevens biedt het de mogelijkheid om snapshots te maken van belangrijke oplevermomenten, zoals aan het eind van een sprint. Deze snapshots zijn dan momentopnames van de staat van het project op dat moment.</w:t>
       </w:r>
     </w:p>
     <w:p>
@@ -3564,19 +4347,23 @@
           <w:numId w:val="1"/>
         </w:numPr>
       </w:pPr>
+      <w:bookmarkStart w:id="16" w:name="_Toc460404699"/>
       <w:r>
         <w:lastRenderedPageBreak/>
         <w:t>Bijlagen</w:t>
       </w:r>
+      <w:bookmarkEnd w:id="16"/>
     </w:p>
     <w:p/>
     <w:p>
       <w:pPr>
         <w:pStyle w:val="Heading2"/>
       </w:pPr>
-      <w:r>
-        <w:t>Project Decompositie diagram:</w:t>
-      </w:r>
+      <w:bookmarkStart w:id="17" w:name="_Toc460404700"/>
+      <w:r>
+        <w:t>Project Decompositie diagram</w:t>
+      </w:r>
+      <w:bookmarkEnd w:id="17"/>
     </w:p>
     <w:p>
       <w:r>
@@ -3585,7 +4372,7 @@
           <w:lang w:eastAsia="nl-NL"/>
         </w:rPr>
         <w:drawing>
-          <wp:inline distT="0" distB="0" distL="0" distR="0">
+          <wp:inline distT="0" distB="0" distL="0" distR="0" wp14:anchorId="09F90179" wp14:editId="30BA3907">
             <wp:extent cx="7981242" cy="4492752"/>
             <wp:effectExtent l="0" t="8573" r="0" b="0"/>
             <wp:docPr id="1" name="Picture 1" descr="C:\Users\jchristophe\AppData\Local\Microsoft\Windows\INetCache\Content.Word\Decomposition diagram.png"/>
@@ -3602,7 +4389,7 @@
                     </pic:cNvPicPr>
                   </pic:nvPicPr>
                   <pic:blipFill>
-                    <a:blip r:embed="rId8">
+                    <a:blip r:embed="rId9">
                       <a:extLst>
                         <a:ext uri="{28A0092B-C50C-407E-A947-70E740481C1C}">
                           <a14:useLocalDpi xmlns:a14="http://schemas.microsoft.com/office/drawing/2010/main" val="0"/>
@@ -3634,29 +4421,8 @@
         </w:drawing>
       </w:r>
     </w:p>
-    <w:p>
-      <w:pPr>
-        <w:pStyle w:val="Heading2"/>
-      </w:pPr>
-      <w:r>
-        <w:br w:type="page"/>
-      </w:r>
-      <w:proofErr w:type="spellStart"/>
-      <w:r>
-        <w:lastRenderedPageBreak/>
-        <w:t>Gant</w:t>
-      </w:r>
-      <w:proofErr w:type="spellEnd"/>
-      <w:r>
-        <w:t xml:space="preserve"> diagram</w:t>
-      </w:r>
-    </w:p>
-    <w:p>
-      <w:bookmarkStart w:id="8" w:name="_GoBack"/>
-      <w:bookmarkEnd w:id="8"/>
-    </w:p>
     <w:sectPr>
-      <w:footerReference w:type="default" r:id="rId9"/>
+      <w:footerReference w:type="default" r:id="rId10"/>
       <w:pgSz w:w="11906" w:h="16838"/>
       <w:pgMar w:top="1417" w:right="1417" w:bottom="1417" w:left="1417" w:header="708" w:footer="708" w:gutter="0"/>
       <w:cols w:space="708"/>
@@ -3725,7 +4491,7 @@
           <w:rPr>
             <w:noProof/>
           </w:rPr>
-          <w:t>5</w:t>
+          <w:t>7</w:t>
         </w:r>
         <w:r>
           <w:rPr>
@@ -5706,7 +6472,7 @@
   <w:abstractNum w:abstractNumId="21" w15:restartNumberingAfterBreak="0">
     <w:nsid w:val="7CE77847"/>
     <w:multiLevelType w:val="hybridMultilevel"/>
-    <w:tmpl w:val="6E8ED70C"/>
+    <w:tmpl w:val="3AD21E20"/>
     <w:lvl w:ilvl="0" w:tplc="0413000F">
       <w:start w:val="1"/>
       <w:numFmt w:val="decimal"/>
@@ -6531,6 +7297,89 @@
       <w:szCs w:val="26"/>
     </w:rPr>
   </w:style>
+  <w:style w:type="paragraph" w:styleId="TOC2">
+    <w:name w:val="toc 2"/>
+    <w:basedOn w:val="Normal"/>
+    <w:next w:val="Normal"/>
+    <w:autoRedefine/>
+    <w:uiPriority w:val="39"/>
+    <w:unhideWhenUsed/>
+    <w:rsid w:val="007B70F4"/>
+    <w:pPr>
+      <w:spacing w:after="100"/>
+      <w:ind w:left="220"/>
+    </w:pPr>
+  </w:style>
+  <w:style w:type="paragraph" w:styleId="FootnoteText">
+    <w:name w:val="footnote text"/>
+    <w:basedOn w:val="Normal"/>
+    <w:link w:val="FootnoteTextChar"/>
+    <w:uiPriority w:val="99"/>
+    <w:semiHidden/>
+    <w:unhideWhenUsed/>
+    <w:rsid w:val="0033390F"/>
+    <w:pPr>
+      <w:spacing w:after="0" w:line="240" w:lineRule="auto"/>
+    </w:pPr>
+    <w:rPr>
+      <w:sz w:val="20"/>
+      <w:szCs w:val="20"/>
+    </w:rPr>
+  </w:style>
+  <w:style w:type="character" w:customStyle="1" w:styleId="FootnoteTextChar">
+    <w:name w:val="Footnote Text Char"/>
+    <w:basedOn w:val="DefaultParagraphFont"/>
+    <w:link w:val="FootnoteText"/>
+    <w:uiPriority w:val="99"/>
+    <w:semiHidden/>
+    <w:rsid w:val="0033390F"/>
+    <w:rPr>
+      <w:sz w:val="20"/>
+      <w:szCs w:val="20"/>
+    </w:rPr>
+  </w:style>
+  <w:style w:type="character" w:styleId="FootnoteReference">
+    <w:name w:val="footnote reference"/>
+    <w:basedOn w:val="DefaultParagraphFont"/>
+    <w:uiPriority w:val="99"/>
+    <w:semiHidden/>
+    <w:unhideWhenUsed/>
+    <w:rsid w:val="0033390F"/>
+    <w:rPr>
+      <w:vertAlign w:val="superscript"/>
+    </w:rPr>
+  </w:style>
+  <w:style w:type="table" w:styleId="TableGrid">
+    <w:name w:val="Table Grid"/>
+    <w:basedOn w:val="TableNormal"/>
+    <w:uiPriority w:val="39"/>
+    <w:rsid w:val="004F711A"/>
+    <w:pPr>
+      <w:spacing w:after="0" w:line="240" w:lineRule="auto"/>
+    </w:pPr>
+    <w:tblPr>
+      <w:tblBorders>
+        <w:top w:val="single" w:sz="4" w:space="0" w:color="auto"/>
+        <w:left w:val="single" w:sz="4" w:space="0" w:color="auto"/>
+        <w:bottom w:val="single" w:sz="4" w:space="0" w:color="auto"/>
+        <w:right w:val="single" w:sz="4" w:space="0" w:color="auto"/>
+        <w:insideH w:val="single" w:sz="4" w:space="0" w:color="auto"/>
+        <w:insideV w:val="single" w:sz="4" w:space="0" w:color="auto"/>
+      </w:tblBorders>
+    </w:tblPr>
+  </w:style>
+  <w:style w:type="character" w:styleId="FollowedHyperlink">
+    <w:name w:val="FollowedHyperlink"/>
+    <w:basedOn w:val="DefaultParagraphFont"/>
+    <w:uiPriority w:val="99"/>
+    <w:semiHidden/>
+    <w:unhideWhenUsed/>
+    <w:rsid w:val="00F4388B"/>
+    <w:rPr>
+      <w:color w:val="954F72" w:themeColor="followedHyperlink"/>
+      <w:u w:val="single"/>
+    </w:rPr>
+  </w:style>
 </w:styles>
 </file>
 
@@ -6819,7 +7668,7 @@
 </file>
 
 <file path=customXml/itemProps1.xml><?xml version="1.0" encoding="utf-8"?>
-<ds:datastoreItem xmlns:ds="http://schemas.openxmlformats.org/officeDocument/2006/customXml" ds:itemID="{362133D2-72C0-4785-8DF4-E9DCE1674267}">
+<ds:datastoreItem xmlns:ds="http://schemas.openxmlformats.org/officeDocument/2006/customXml" ds:itemID="{9092A631-3107-4B62-BED5-D3688B42F272}">
   <ds:schemaRefs>
     <ds:schemaRef ds:uri="http://schemas.openxmlformats.org/officeDocument/2006/bibliography"/>
   </ds:schemaRefs>

</xml_diff>

<commit_message>
Update decomp diagram and PID
added learning goals to  PID as well as the decomp diagram. decomp now
has documentation as part of the overview
</commit_message>
<xml_diff>
--- a/Documentatie/Initalisation documents/Project Initialisation document.docx
+++ b/Documentatie/Initalisation documents/Project Initialisation document.docx
@@ -16,7 +16,25 @@
           <w:sz w:val="32"/>
           <w:lang w:val="en-US"/>
         </w:rPr>
-        <w:t>Project Initialisatie Document</w:t>
+        <w:t xml:space="preserve">Project </w:t>
+      </w:r>
+      <w:proofErr w:type="spellStart"/>
+      <w:r>
+        <w:rPr>
+          <w:b/>
+          <w:sz w:val="32"/>
+          <w:lang w:val="en-US"/>
+        </w:rPr>
+        <w:t>Initialisatie</w:t>
+      </w:r>
+      <w:proofErr w:type="spellEnd"/>
+      <w:r>
+        <w:rPr>
+          <w:b/>
+          <w:sz w:val="32"/>
+          <w:lang w:val="en-US"/>
+        </w:rPr>
+        <w:t xml:space="preserve"> Document</w:t>
       </w:r>
     </w:p>
     <w:p>
@@ -57,33 +75,71 @@
         <w:rPr>
           <w:highlight w:val="yellow"/>
         </w:rPr>
-        <w:t>[n.b.]</w:t>
-      </w:r>
-    </w:p>
-    <w:p>
-      <w:r>
-        <w:t>Technisch begeleider: Johan Hendriks</w:t>
-      </w:r>
-    </w:p>
-    <w:p>
-      <w:r>
-        <w:t>Procesbegeleider: Bart van den Corput</w:t>
-      </w:r>
-    </w:p>
-    <w:p>
-      <w:r>
-        <w:t>Start datum: 29-08-2016</w:t>
-      </w:r>
-    </w:p>
-    <w:p>
-      <w:r>
-        <w:t xml:space="preserve">Afrondings datum: </w:t>
-      </w:r>
+        <w:t>[</w:t>
+      </w:r>
+      <w:proofErr w:type="spellStart"/>
       <w:r>
         <w:rPr>
           <w:highlight w:val="yellow"/>
         </w:rPr>
-        <w:t>[n.b]</w:t>
+        <w:t>n.b.</w:t>
+      </w:r>
+      <w:proofErr w:type="spellEnd"/>
+      <w:r>
+        <w:rPr>
+          <w:highlight w:val="yellow"/>
+        </w:rPr>
+        <w:t>]</w:t>
+      </w:r>
+    </w:p>
+    <w:p>
+      <w:r>
+        <w:t>Technisch begeleider: Johan Hendriks</w:t>
+      </w:r>
+    </w:p>
+    <w:p>
+      <w:r>
+        <w:t xml:space="preserve">Procesbegeleider: Bart van den </w:t>
+      </w:r>
+      <w:proofErr w:type="spellStart"/>
+      <w:r>
+        <w:t>Corput</w:t>
+      </w:r>
+      <w:proofErr w:type="spellEnd"/>
+    </w:p>
+    <w:p>
+      <w:r>
+        <w:t>Start datum: 29-08-2016</w:t>
+      </w:r>
+    </w:p>
+    <w:p>
+      <w:proofErr w:type="spellStart"/>
+      <w:r>
+        <w:t>Afrondings</w:t>
+      </w:r>
+      <w:proofErr w:type="spellEnd"/>
+      <w:r>
+        <w:t xml:space="preserve"> datum: </w:t>
+      </w:r>
+      <w:r>
+        <w:rPr>
+          <w:highlight w:val="yellow"/>
+        </w:rPr>
+        <w:t>[</w:t>
+      </w:r>
+      <w:proofErr w:type="spellStart"/>
+      <w:r>
+        <w:rPr>
+          <w:highlight w:val="yellow"/>
+        </w:rPr>
+        <w:t>n.b</w:t>
+      </w:r>
+      <w:proofErr w:type="spellEnd"/>
+      <w:r>
+        <w:rPr>
+          <w:highlight w:val="yellow"/>
+        </w:rPr>
+        <w:t>]</w:t>
       </w:r>
       <w:r>
         <w:t xml:space="preserve"> </w:t>
@@ -141,6 +197,7 @@
                 <w:sz w:val="20"/>
               </w:rPr>
             </w:pPr>
+            <w:proofErr w:type="spellStart"/>
             <w:r>
               <w:rPr>
                 <w:color w:val="auto"/>
@@ -148,6 +205,7 @@
               </w:rPr>
               <w:t>Versie</w:t>
             </w:r>
+            <w:proofErr w:type="spellEnd"/>
           </w:p>
         </w:tc>
         <w:tc>
@@ -167,6 +225,7 @@
                 <w:sz w:val="20"/>
               </w:rPr>
             </w:pPr>
+            <w:proofErr w:type="spellStart"/>
             <w:r>
               <w:rPr>
                 <w:color w:val="auto"/>
@@ -174,6 +233,7 @@
               </w:rPr>
               <w:t>Aanpassingen</w:t>
             </w:r>
+            <w:proofErr w:type="spellEnd"/>
           </w:p>
         </w:tc>
         <w:tc>
@@ -269,12 +329,28 @@
                 <w:sz w:val="20"/>
               </w:rPr>
             </w:pPr>
-            <w:r>
-              <w:rPr>
-                <w:sz w:val="20"/>
-              </w:rPr>
-              <w:t>Eerste versie</w:t>
-            </w:r>
+            <w:proofErr w:type="spellStart"/>
+            <w:r>
+              <w:rPr>
+                <w:sz w:val="20"/>
+              </w:rPr>
+              <w:t>Eerste</w:t>
+            </w:r>
+            <w:proofErr w:type="spellEnd"/>
+            <w:r>
+              <w:rPr>
+                <w:sz w:val="20"/>
+              </w:rPr>
+              <w:t xml:space="preserve"> </w:t>
+            </w:r>
+            <w:proofErr w:type="spellStart"/>
+            <w:r>
+              <w:rPr>
+                <w:sz w:val="20"/>
+              </w:rPr>
+              <w:t>versie</w:t>
+            </w:r>
+            <w:proofErr w:type="spellEnd"/>
           </w:p>
         </w:tc>
         <w:tc>
@@ -725,6 +801,7 @@
                 <w:sz w:val="20"/>
               </w:rPr>
             </w:pPr>
+            <w:proofErr w:type="spellStart"/>
             <w:r>
               <w:rPr>
                 <w:color w:val="auto"/>
@@ -732,6 +809,7 @@
               </w:rPr>
               <w:t>Naam</w:t>
             </w:r>
+            <w:proofErr w:type="spellEnd"/>
           </w:p>
         </w:tc>
         <w:tc>
@@ -751,6 +829,7 @@
                 <w:sz w:val="20"/>
               </w:rPr>
             </w:pPr>
+            <w:proofErr w:type="spellStart"/>
             <w:r>
               <w:rPr>
                 <w:color w:val="auto"/>
@@ -758,6 +837,7 @@
               </w:rPr>
               <w:t>Rol</w:t>
             </w:r>
+            <w:proofErr w:type="spellEnd"/>
           </w:p>
         </w:tc>
         <w:tc>
@@ -777,6 +857,7 @@
                 <w:sz w:val="20"/>
               </w:rPr>
             </w:pPr>
+            <w:proofErr w:type="spellStart"/>
             <w:r>
               <w:rPr>
                 <w:color w:val="auto"/>
@@ -784,6 +865,7 @@
               </w:rPr>
               <w:t>Paraaf</w:t>
             </w:r>
+            <w:proofErr w:type="spellEnd"/>
           </w:p>
         </w:tc>
         <w:tc>
@@ -828,6 +910,7 @@
                 <w:sz w:val="20"/>
               </w:rPr>
             </w:pPr>
+            <w:proofErr w:type="spellStart"/>
             <w:r>
               <w:rPr>
                 <w:color w:val="auto"/>
@@ -835,6 +918,7 @@
               </w:rPr>
               <w:t>Versie</w:t>
             </w:r>
+            <w:proofErr w:type="spellEnd"/>
           </w:p>
         </w:tc>
       </w:tr>
@@ -1408,6 +1492,7 @@
                 <w:sz w:val="20"/>
               </w:rPr>
             </w:pPr>
+            <w:proofErr w:type="spellStart"/>
             <w:r>
               <w:rPr>
                 <w:color w:val="auto"/>
@@ -1415,6 +1500,7 @@
               </w:rPr>
               <w:t>Naam</w:t>
             </w:r>
+            <w:proofErr w:type="spellEnd"/>
           </w:p>
         </w:tc>
         <w:tc>
@@ -1434,6 +1520,7 @@
                 <w:sz w:val="20"/>
               </w:rPr>
             </w:pPr>
+            <w:proofErr w:type="spellStart"/>
             <w:r>
               <w:rPr>
                 <w:color w:val="auto"/>
@@ -1441,6 +1528,7 @@
               </w:rPr>
               <w:t>Rol</w:t>
             </w:r>
+            <w:proofErr w:type="spellEnd"/>
           </w:p>
         </w:tc>
         <w:tc>
@@ -1486,6 +1574,7 @@
                 <w:sz w:val="20"/>
               </w:rPr>
             </w:pPr>
+            <w:proofErr w:type="spellStart"/>
             <w:r>
               <w:rPr>
                 <w:color w:val="auto"/>
@@ -1493,6 +1582,7 @@
               </w:rPr>
               <w:t>Versie</w:t>
             </w:r>
+            <w:proofErr w:type="spellEnd"/>
           </w:p>
         </w:tc>
       </w:tr>
@@ -3473,7 +3563,15 @@
         </w:numPr>
       </w:pPr>
       <w:r>
-        <w:t>De opbouw van dit document zorgt voor duidelijkheid voor alle stakeholders, tevens zorgt het voor een overzicht waar de product eigenaren zich aan kunnen committen.</w:t>
+        <w:t xml:space="preserve">De opbouw van dit document zorgt voor duidelijkheid voor alle stakeholders, tevens zorgt het voor een overzicht waar de product eigenaren zich aan kunnen </w:t>
+      </w:r>
+      <w:proofErr w:type="spellStart"/>
+      <w:r>
+        <w:t>committen</w:t>
+      </w:r>
+      <w:proofErr w:type="spellEnd"/>
+      <w:r>
+        <w:t>.</w:t>
       </w:r>
     </w:p>
     <w:p>
@@ -3504,7 +3602,23 @@
     </w:p>
     <w:p>
       <w:r>
-        <w:t>Het doel van dit project is het opzetten van een touch interface die kan worden gekoppeld met verschillende apparaten waaronder: (maar niet beperkt tot) mobiele telefoons en laptops. Deze touchpad dient te worden verwerkt in kleding of in een tijdelijke oplossing zoals bijvoorbeeld een sticker.</w:t>
+        <w:t xml:space="preserve">Het doel van dit project is het opzetten van een </w:t>
+      </w:r>
+      <w:proofErr w:type="spellStart"/>
+      <w:r>
+        <w:t>touch</w:t>
+      </w:r>
+      <w:proofErr w:type="spellEnd"/>
+      <w:r>
+        <w:t xml:space="preserve"> interface die kan worden gekoppeld met verschillende apparaten waaronder: (maar niet beperkt tot) mobiele telefoons en laptops. Deze </w:t>
+      </w:r>
+      <w:proofErr w:type="spellStart"/>
+      <w:r>
+        <w:t>touchpad</w:t>
+      </w:r>
+      <w:proofErr w:type="spellEnd"/>
+      <w:r>
+        <w:t xml:space="preserve"> dient te worden verwerkt in kleding of in een tijdelijke oplossing zoals bijvoorbeeld een sticker.</w:t>
       </w:r>
     </w:p>
     <w:p>
@@ -3514,10 +3628,42 @@
     </w:p>
     <w:p>
       <w:r>
-        <w:t>Het touchpad kan worden verbonden met een van de host apparaten met een nog niet gedefinieerde draadloze verbinding. Het touchpad kan dan via deze draadloze verbinding het host apparaat bedienen. Denk hierbij aan het volume van de muziek beheren en muzieknummer overslaan of terugspoelen.</w:t>
-      </w:r>
-      <w:r>
-        <w:t xml:space="preserve"> Het is ook mogelijk (afhankelijk van het host apparaat) het apparaat te gebruiken als conventioneel trackpad. Het laatstgenoemde zal in ieder geval mogelijk is op Android en laptops/desktops aangezien zij deze functie al standaard ondersteunen.</w:t>
+        <w:t xml:space="preserve">Het </w:t>
+      </w:r>
+      <w:proofErr w:type="spellStart"/>
+      <w:r>
+        <w:t>touchpad</w:t>
+      </w:r>
+      <w:proofErr w:type="spellEnd"/>
+      <w:r>
+        <w:t xml:space="preserve"> kan worden verbonden met een van de host apparaten met een nog niet gedefinieerde draadloze verbinding. Het </w:t>
+      </w:r>
+      <w:proofErr w:type="spellStart"/>
+      <w:r>
+        <w:t>touchpad</w:t>
+      </w:r>
+      <w:proofErr w:type="spellEnd"/>
+      <w:r>
+        <w:t xml:space="preserve"> kan dan via deze draadloze verbinding het host apparaat bedienen. Denk hierbij aan het volume van de muziek beheren en muzieknummer overslaan of terugspoelen.</w:t>
+      </w:r>
+      <w:r>
+        <w:t xml:space="preserve"> Het is ook mogelijk (afhankelijk van het host apparaat) het apparaat te gebruiken als conventioneel </w:t>
+      </w:r>
+      <w:proofErr w:type="spellStart"/>
+      <w:r>
+        <w:t>trackpad</w:t>
+      </w:r>
+      <w:proofErr w:type="spellEnd"/>
+      <w:r>
+        <w:t>. Het laatstgenoemde zal in ieder geval mogelijk is op Android en laptops/</w:t>
+      </w:r>
+      <w:proofErr w:type="spellStart"/>
+      <w:r>
+        <w:t>desktops</w:t>
+      </w:r>
+      <w:proofErr w:type="spellEnd"/>
+      <w:r>
+        <w:t xml:space="preserve"> aangezien zij deze functie al standaard ondersteunen.</w:t>
       </w:r>
     </w:p>
     <w:p>
@@ -3669,7 +3815,39 @@
     </w:p>
     <w:p>
       <w:r>
-        <w:t xml:space="preserve">De planning van het project gebeurd via een globale Gant chart, hierin staat een uiteenzetting van de taken die dienen plaatsvinden gedurende de looptijd van de afstudeerstage. De Gant chart is bijgesloten bij dit document onder de naam </w:t>
+        <w:t xml:space="preserve">De planning van het project gebeurd via een globale </w:t>
+      </w:r>
+      <w:proofErr w:type="spellStart"/>
+      <w:r>
+        <w:t>Gant</w:t>
+      </w:r>
+      <w:proofErr w:type="spellEnd"/>
+      <w:r>
+        <w:t xml:space="preserve"> </w:t>
+      </w:r>
+      <w:proofErr w:type="spellStart"/>
+      <w:r>
+        <w:t>chart</w:t>
+      </w:r>
+      <w:proofErr w:type="spellEnd"/>
+      <w:r>
+        <w:t xml:space="preserve">, hierin staat een uiteenzetting van de taken die dienen plaatsvinden gedurende de looptijd van de afstudeerstage. De </w:t>
+      </w:r>
+      <w:proofErr w:type="spellStart"/>
+      <w:r>
+        <w:t>Gant</w:t>
+      </w:r>
+      <w:proofErr w:type="spellEnd"/>
+      <w:r>
+        <w:t xml:space="preserve"> </w:t>
+      </w:r>
+      <w:proofErr w:type="spellStart"/>
+      <w:r>
+        <w:t>chart</w:t>
+      </w:r>
+      <w:proofErr w:type="spellEnd"/>
+      <w:r>
+        <w:t xml:space="preserve"> is bijgesloten bij dit document onder de naam </w:t>
       </w:r>
       <w:hyperlink r:id="rId8" w:history="1">
         <w:r>
@@ -3688,21 +3866,7 @@
           <w:rPr>
             <w:rStyle w:val="Hyperlink"/>
           </w:rPr>
-          <w:t xml:space="preserve"> Pl</w:t>
-        </w:r>
-        <w:bookmarkStart w:id="6" w:name="_GoBack"/>
-        <w:bookmarkEnd w:id="6"/>
-        <w:r>
-          <w:rPr>
-            <w:rStyle w:val="Hyperlink"/>
-          </w:rPr>
-          <w:t>a</w:t>
-        </w:r>
-        <w:r>
-          <w:rPr>
-            <w:rStyle w:val="Hyperlink"/>
-          </w:rPr>
-          <w:t>nning</w:t>
+          <w:t xml:space="preserve"> Planning</w:t>
         </w:r>
       </w:hyperlink>
       <w:r>
@@ -3717,11 +3881,11 @@
           <w:numId w:val="1"/>
         </w:numPr>
       </w:pPr>
-      <w:bookmarkStart w:id="7" w:name="_Toc460404690"/>
+      <w:bookmarkStart w:id="6" w:name="_Toc460404690"/>
       <w:r>
         <w:t>Projecttoleranties</w:t>
       </w:r>
-      <w:bookmarkEnd w:id="7"/>
+      <w:bookmarkEnd w:id="6"/>
     </w:p>
     <w:p>
       <w:r>
@@ -3751,18 +3915,34 @@
           <w:numId w:val="1"/>
         </w:numPr>
       </w:pPr>
-      <w:bookmarkStart w:id="8" w:name="_Toc460404691"/>
+      <w:bookmarkStart w:id="7" w:name="_Toc460404691"/>
       <w:r>
         <w:t>Project omschrijving</w:t>
       </w:r>
-      <w:bookmarkEnd w:id="8"/>
+      <w:bookmarkEnd w:id="7"/>
     </w:p>
     <w:p>
       <w:pPr>
         <w:jc w:val="both"/>
       </w:pPr>
       <w:r>
-        <w:t>In dit document worden de zaken uiteengezet waaraan het project dient te voldoen. Het project een omvat een apparaat wat kan worden gebruikt as bedieningspaneel voor meerdere systemen. Met inbegrip van, maar niet gelimiteerd tot, mobiele telefoons, computers en embedded systemen. Deze systemen moeten kunnen worden uitgerust met een draadloze trackpad.</w:t>
+        <w:t xml:space="preserve">In dit document worden de zaken uiteengezet waaraan het project dient te voldoen. Het project een omvat een apparaat wat kan worden gebruikt as bedieningspaneel voor meerdere systemen. Met inbegrip van, maar niet gelimiteerd tot, mobiele telefoons, computers en </w:t>
+      </w:r>
+      <w:proofErr w:type="spellStart"/>
+      <w:r>
+        <w:t>embedded</w:t>
+      </w:r>
+      <w:proofErr w:type="spellEnd"/>
+      <w:r>
+        <w:t xml:space="preserve"> systemen. Deze systemen moeten kunnen worden uitgerust met een draadloze </w:t>
+      </w:r>
+      <w:proofErr w:type="spellStart"/>
+      <w:r>
+        <w:t>trackpad</w:t>
+      </w:r>
+      <w:proofErr w:type="spellEnd"/>
+      <w:r>
+        <w:t>.</w:t>
       </w:r>
     </w:p>
     <w:p>
@@ -3778,7 +3958,23 @@
         <w:jc w:val="both"/>
       </w:pPr>
       <w:r>
-        <w:t>Het systeem omvat een (nog niet nader gedefinieerde) microcontroller die met behulp van bijv. bluetooth verbinding kan maken met een van de eerdergenoemde apparaten (voortaan host genoemd). Deze verbinding zal tot stand worden gebracht door een standaard pairing via de draadloze techniek. De host is ook in staat om de verbinding te instantiëren door middel een RFID-tag die in de slave aanwezig is. Dit houdt in dat er naast standaard ontwikkeling ook moet worden onderzocht hoe een apparaat een draadloze verbinding kan leggen aan de hand van een RFID-tag.</w:t>
+        <w:t xml:space="preserve">Het systeem omvat een (nog niet nader gedefinieerde) microcontroller die met behulp van bijv. bluetooth verbinding kan maken met een van de eerdergenoemde apparaten (voortaan host genoemd). Deze verbinding zal tot stand worden gebracht door een standaard </w:t>
+      </w:r>
+      <w:proofErr w:type="spellStart"/>
+      <w:r>
+        <w:t>pairing</w:t>
+      </w:r>
+      <w:proofErr w:type="spellEnd"/>
+      <w:r>
+        <w:t xml:space="preserve"> via de draadloze techniek. De host is ook in staat om de verbinding te instantiëren door middel een RFID-tag die in de </w:t>
+      </w:r>
+      <w:proofErr w:type="spellStart"/>
+      <w:r>
+        <w:t>slave</w:t>
+      </w:r>
+      <w:proofErr w:type="spellEnd"/>
+      <w:r>
+        <w:t xml:space="preserve"> aanwezig is. Dit houdt in dat er naast standaard ontwikkeling ook moet worden onderzocht hoe een apparaat een draadloze verbinding kan leggen aan de hand van een RFID-tag.</w:t>
       </w:r>
     </w:p>
     <w:p>
@@ -3787,7 +3983,23 @@
       </w:pPr>
       <w:r>
         <w:lastRenderedPageBreak/>
-        <w:t>Zodra de verbinding tot stand is gekomen moet er onderzocht worden welk protocol moet worden aangehouden voor stabiele communicatie. Tevens kan de toepassing van het protocol ervoor zorgen dat bepaalde microcontrollers niet te gebruiken zijn. Zo is het niet mogelijk om met een Arduino (Atmega 328P) Human-Interface-Device-commando’s</w:t>
+        <w:t xml:space="preserve">Zodra de verbinding tot stand is gekomen moet er onderzocht worden welk protocol moet worden aangehouden voor stabiele communicatie. Tevens kan de toepassing van het protocol ervoor zorgen dat bepaalde microcontrollers niet te gebruiken zijn. Zo is het niet mogelijk om met een </w:t>
+      </w:r>
+      <w:proofErr w:type="spellStart"/>
+      <w:r>
+        <w:t>Arduino</w:t>
+      </w:r>
+      <w:proofErr w:type="spellEnd"/>
+      <w:r>
+        <w:t xml:space="preserve"> (</w:t>
+      </w:r>
+      <w:proofErr w:type="spellStart"/>
+      <w:r>
+        <w:t>Atmega</w:t>
+      </w:r>
+      <w:proofErr w:type="spellEnd"/>
+      <w:r>
+        <w:t xml:space="preserve"> 328P) Human-Interface-Device-commando’s</w:t>
       </w:r>
       <w:sdt>
         <w:sdtPr>
@@ -3825,7 +4037,15 @@
         <w:jc w:val="both"/>
       </w:pPr>
       <w:r>
-        <w:t>Indien mogelijk zou ik graag willen toevoegen dat de host (d.m.v. een programma) detecteert of er bepaalde applicaties speciale vereisten bijvoorbeeld, een muziekspeler hebben en dat het de toepassing van het trackpad erop aanpast.</w:t>
+        <w:t xml:space="preserve">Indien mogelijk zou ik graag willen toevoegen dat de host (d.m.v. een programma) detecteert of er bepaalde applicaties speciale vereisten bijvoorbeeld, een muziekspeler hebben en dat het de toepassing van het </w:t>
+      </w:r>
+      <w:proofErr w:type="spellStart"/>
+      <w:r>
+        <w:t>trackpad</w:t>
+      </w:r>
+      <w:proofErr w:type="spellEnd"/>
+      <w:r>
+        <w:t xml:space="preserve"> erop aanpast.</w:t>
       </w:r>
     </w:p>
     <w:p>
@@ -3836,11 +4056,11 @@
           <w:numId w:val="1"/>
         </w:numPr>
       </w:pPr>
-      <w:bookmarkStart w:id="9" w:name="_Toc460404692"/>
+      <w:bookmarkStart w:id="8" w:name="_Toc460404692"/>
       <w:r>
         <w:t>Projectdecompositiestructuur</w:t>
       </w:r>
-      <w:bookmarkEnd w:id="9"/>
+      <w:bookmarkEnd w:id="8"/>
     </w:p>
     <w:p>
       <w:r>
@@ -4061,11 +4281,13 @@
           <w:numId w:val="1"/>
         </w:numPr>
       </w:pPr>
-      <w:bookmarkStart w:id="10" w:name="_Toc460404693"/>
+      <w:bookmarkStart w:id="9" w:name="_Toc460404693"/>
+      <w:proofErr w:type="spellStart"/>
       <w:r>
         <w:t>Requirements</w:t>
       </w:r>
-      <w:bookmarkEnd w:id="10"/>
+      <w:bookmarkEnd w:id="9"/>
+      <w:proofErr w:type="spellEnd"/>
     </w:p>
     <w:p>
       <w:pPr>
@@ -4080,7 +4302,15 @@
         <w:jc w:val="both"/>
       </w:pPr>
       <w:r>
-        <w:t>De onderstaande opsomming is aan de hand van de MoSCoW methode. Dit geeft een hiërarchische weergave van de onderdelen die in (mogelijk) het eindproduct terecht komen.</w:t>
+        <w:t xml:space="preserve">De onderstaande opsomming is aan de hand van de </w:t>
+      </w:r>
+      <w:proofErr w:type="spellStart"/>
+      <w:r>
+        <w:t>MoSCoW</w:t>
+      </w:r>
+      <w:proofErr w:type="spellEnd"/>
+      <w:r>
+        <w:t xml:space="preserve"> methode. Dit geeft een hiërarchische weergave van de onderdelen die in (mogelijk) het eindproduct terecht komen.</w:t>
       </w:r>
     </w:p>
     <w:p>
@@ -4090,14 +4320,14 @@
           <w:lang w:val="en-US"/>
         </w:rPr>
       </w:pPr>
-      <w:bookmarkStart w:id="11" w:name="_Toc460404694"/>
+      <w:bookmarkStart w:id="10" w:name="_Toc460404694"/>
       <w:r>
         <w:rPr>
           <w:lang w:val="en-US"/>
         </w:rPr>
         <w:t>Must have:</w:t>
       </w:r>
-      <w:bookmarkEnd w:id="11"/>
+      <w:bookmarkEnd w:id="10"/>
     </w:p>
     <w:p>
       <w:pPr>
@@ -4112,7 +4342,15 @@
         <w:t xml:space="preserve">Een </w:t>
       </w:r>
       <w:r>
-        <w:t xml:space="preserve">flexibele touch interface die op diverse </w:t>
+        <w:t xml:space="preserve">flexibele </w:t>
+      </w:r>
+      <w:proofErr w:type="spellStart"/>
+      <w:r>
+        <w:t>touch</w:t>
+      </w:r>
+      <w:proofErr w:type="spellEnd"/>
+      <w:r>
+        <w:t xml:space="preserve"> interface die op diverse </w:t>
       </w:r>
       <w:r>
         <w:t>oppervlak</w:t>
@@ -4147,14 +4385,14 @@
           <w:lang w:val="en-US"/>
         </w:rPr>
       </w:pPr>
-      <w:bookmarkStart w:id="12" w:name="_Toc460404695"/>
+      <w:bookmarkStart w:id="11" w:name="_Toc460404695"/>
       <w:r>
         <w:rPr>
           <w:lang w:val="en-US"/>
         </w:rPr>
         <w:t>Should have:</w:t>
       </w:r>
-      <w:bookmarkEnd w:id="12"/>
+      <w:bookmarkEnd w:id="11"/>
     </w:p>
     <w:p>
       <w:pPr>
@@ -4199,7 +4437,15 @@
       </w:r>
       <w:r>
         <w:br/>
-        <w:t>(gesture control)</w:t>
+        <w:t>(</w:t>
+      </w:r>
+      <w:proofErr w:type="spellStart"/>
+      <w:r>
+        <w:t>gesture</w:t>
+      </w:r>
+      <w:proofErr w:type="spellEnd"/>
+      <w:r>
+        <w:t xml:space="preserve"> control)</w:t>
       </w:r>
     </w:p>
     <w:p>
@@ -4209,14 +4455,14 @@
           <w:lang w:val="en-US"/>
         </w:rPr>
       </w:pPr>
-      <w:bookmarkStart w:id="13" w:name="_Toc460404696"/>
+      <w:bookmarkStart w:id="12" w:name="_Toc460404696"/>
       <w:r>
         <w:rPr>
           <w:lang w:val="en-US"/>
         </w:rPr>
         <w:t>Could have:</w:t>
       </w:r>
-      <w:bookmarkEnd w:id="13"/>
+      <w:bookmarkEnd w:id="12"/>
     </w:p>
     <w:p>
       <w:pPr>
@@ -4244,7 +4490,15 @@
         <w:jc w:val="both"/>
       </w:pPr>
       <w:r>
-        <w:t>Indien mogelijk via markers en computer vision.</w:t>
+        <w:t xml:space="preserve">Indien mogelijk via markers en computer </w:t>
+      </w:r>
+      <w:proofErr w:type="spellStart"/>
+      <w:r>
+        <w:t>vision</w:t>
+      </w:r>
+      <w:proofErr w:type="spellEnd"/>
+      <w:r>
+        <w:t>.</w:t>
       </w:r>
     </w:p>
     <w:p>
@@ -4254,7 +4508,7 @@
           <w:lang w:val="en-US"/>
         </w:rPr>
       </w:pPr>
-      <w:bookmarkStart w:id="14" w:name="_Toc460404697"/>
+      <w:bookmarkStart w:id="13" w:name="_Toc460404697"/>
       <w:r>
         <w:rPr>
           <w:lang w:val="en-US"/>
@@ -4262,7 +4516,7 @@
         <w:lastRenderedPageBreak/>
         <w:t>Won’t have:</w:t>
       </w:r>
-      <w:bookmarkEnd w:id="14"/>
+      <w:bookmarkEnd w:id="13"/>
     </w:p>
     <w:p>
       <w:pPr>
@@ -4273,8 +4527,13 @@
         </w:numPr>
         <w:jc w:val="both"/>
       </w:pPr>
-      <w:r>
-        <w:t xml:space="preserve">Realtime </w:t>
+      <w:proofErr w:type="spellStart"/>
+      <w:r>
+        <w:t>Realtime</w:t>
+      </w:r>
+      <w:proofErr w:type="spellEnd"/>
+      <w:r>
+        <w:t xml:space="preserve"> </w:t>
       </w:r>
       <w:r>
         <w:t xml:space="preserve">correctie van de deformatie </w:t>
@@ -4283,7 +4542,31 @@
         <w:t>van het oppervlak.</w:t>
       </w:r>
       <w:r>
-        <w:t xml:space="preserve"> Dit is mogelijke toekomstige opdracht om met behulp van unsupervised machine learning en of computer vision.</w:t>
+        <w:t xml:space="preserve"> Dit is mogelijke toekomstige opdracht om met behulp van </w:t>
+      </w:r>
+      <w:proofErr w:type="spellStart"/>
+      <w:r>
+        <w:t>unsupervised</w:t>
+      </w:r>
+      <w:proofErr w:type="spellEnd"/>
+      <w:r>
+        <w:t xml:space="preserve"> machine </w:t>
+      </w:r>
+      <w:proofErr w:type="spellStart"/>
+      <w:r>
+        <w:t>learning</w:t>
+      </w:r>
+      <w:proofErr w:type="spellEnd"/>
+      <w:r>
+        <w:t xml:space="preserve"> en of computer </w:t>
+      </w:r>
+      <w:proofErr w:type="spellStart"/>
+      <w:r>
+        <w:t>vision</w:t>
+      </w:r>
+      <w:proofErr w:type="spellEnd"/>
+      <w:r>
+        <w:t>.</w:t>
       </w:r>
     </w:p>
     <w:p>
@@ -4295,8 +4578,29 @@
         </w:numPr>
         <w:jc w:val="both"/>
       </w:pPr>
-      <w:r>
-        <w:t>Flex-pcb aangezien het om een proof of concept gaat zal er geen release-ready version komen.</w:t>
+      <w:proofErr w:type="spellStart"/>
+      <w:r>
+        <w:t>Flex</w:t>
+      </w:r>
+      <w:proofErr w:type="spellEnd"/>
+      <w:r>
+        <w:t xml:space="preserve">-pcb aangezien het om een </w:t>
+      </w:r>
+      <w:proofErr w:type="spellStart"/>
+      <w:r>
+        <w:t>proof</w:t>
+      </w:r>
+      <w:proofErr w:type="spellEnd"/>
+      <w:r>
+        <w:t xml:space="preserve"> of concept gaat zal er geen release-ready </w:t>
+      </w:r>
+      <w:proofErr w:type="spellStart"/>
+      <w:r>
+        <w:t>version</w:t>
+      </w:r>
+      <w:proofErr w:type="spellEnd"/>
+      <w:r>
+        <w:t xml:space="preserve"> komen.</w:t>
       </w:r>
     </w:p>
     <w:p>
@@ -4307,18 +4611,46 @@
           <w:numId w:val="1"/>
         </w:numPr>
       </w:pPr>
-      <w:bookmarkStart w:id="15" w:name="_Toc460404698"/>
+      <w:bookmarkStart w:id="14" w:name="_Toc460404698"/>
       <w:r>
         <w:t>Document Management</w:t>
       </w:r>
-      <w:bookmarkEnd w:id="15"/>
+      <w:bookmarkEnd w:id="14"/>
     </w:p>
     <w:p>
       <w:r>
-        <w:t xml:space="preserve">Alle files worden gemanaged op Github. </w:t>
-      </w:r>
-      <w:r>
-        <w:t>Dit omdat dan alle gegevens continu gebackup kunnen zijn en dat in geval van een fout teruggerold kan worden naar een oudere versie. Tevens biedt het de mogelijkheid om snapshots te maken van belangrijke oplevermomenten, zoals aan het eind van een sprint. Deze snapshots zijn dan momentopnames van de staat van het project op dat moment.</w:t>
+        <w:t xml:space="preserve">Alle files worden gemanaged op </w:t>
+      </w:r>
+      <w:proofErr w:type="spellStart"/>
+      <w:r>
+        <w:t>Github</w:t>
+      </w:r>
+      <w:proofErr w:type="spellEnd"/>
+      <w:r>
+        <w:t xml:space="preserve">. </w:t>
+      </w:r>
+      <w:r>
+        <w:t xml:space="preserve">Dit omdat alle gegevens continu </w:t>
+      </w:r>
+      <w:r>
+        <w:t>geback-upt</w:t>
+      </w:r>
+      <w:r>
+        <w:t xml:space="preserve"> zijn en dat in geval van een fout teruggerold kan worden naar een oudere versie. </w:t>
+      </w:r>
+      <w:r>
+        <w:t xml:space="preserve">Ook mochten na de stage verder gegaan met het project hoef de laatste versie maar van </w:t>
+      </w:r>
+      <w:proofErr w:type="spellStart"/>
+      <w:r>
+        <w:t>github</w:t>
+      </w:r>
+      <w:proofErr w:type="spellEnd"/>
+      <w:r>
+        <w:t xml:space="preserve"> worden gehaald. </w:t>
+      </w:r>
+      <w:r>
+        <w:t>Tevens biedt het de mogelijkheid om snapshots te maken van belangrijke oplevermomenten, zoals aan het eind van een sprint. Deze snapshots zijn dan momentopnames van de staat van het project op dat moment.</w:t>
       </w:r>
     </w:p>
     <w:p>
@@ -4327,14 +4659,19 @@
       </w:r>
     </w:p>
     <w:p>
-      <w:pPr>
-        <w:rPr>
-          <w:rFonts w:asciiTheme="majorHAnsi" w:eastAsiaTheme="majorEastAsia" w:hAnsiTheme="majorHAnsi" w:cstheme="majorBidi"/>
-          <w:b/>
-          <w:sz w:val="28"/>
-          <w:szCs w:val="32"/>
-        </w:rPr>
-      </w:pPr>
+      <w:r>
+        <w:t xml:space="preserve">Daarnaast kan met behulp van branches gemakkelijk test code worden gemaakt die na (succesvolle) afronding kan worden toegevoegd worden aan de master </w:t>
+      </w:r>
+      <w:proofErr w:type="spellStart"/>
+      <w:r>
+        <w:t>branch</w:t>
+      </w:r>
+      <w:proofErr w:type="spellEnd"/>
+      <w:r>
+        <w:t>.</w:t>
+      </w:r>
+    </w:p>
+    <w:p>
       <w:r>
         <w:br w:type="page"/>
       </w:r>
@@ -4347,23 +4684,83 @@
           <w:numId w:val="1"/>
         </w:numPr>
       </w:pPr>
-      <w:bookmarkStart w:id="16" w:name="_Toc460404699"/>
+      <w:r>
+        <w:lastRenderedPageBreak/>
+        <w:t>Persoonlijke leerdoelen</w:t>
+      </w:r>
+    </w:p>
+    <w:p>
+      <w:r>
+        <w:t>De onderstaande punten zijn de persoonlijke goedgekeurde leerdoelen die ik tijdens de stage in inzetten of me op focussen om deze te verbeteren.</w:t>
+      </w:r>
+    </w:p>
+    <w:p>
+      <w:r>
+        <w:t xml:space="preserve">Tijdens de stage zal ik me voornamelijk gaan focussen om me verder te verbeteren in een specialistische </w:t>
+      </w:r>
+      <w:proofErr w:type="spellStart"/>
+      <w:r>
+        <w:t>mindset</w:t>
+      </w:r>
+      <w:proofErr w:type="spellEnd"/>
+      <w:r>
+        <w:t>. Dit zal ook nodig zijn aangezien het project nogal specifiek gericht is. Met verschillende onderdelen die ieder</w:t>
+      </w:r>
+      <w:r>
+        <w:t xml:space="preserve"> hun eigen specialisme vereisen.</w:t>
+      </w:r>
+    </w:p>
+    <w:p>
+      <w:r>
+        <w:t>Door de feedback die ik van verschillende mensen heb gekregen gedurende de opleiding is dit wel een mijn sterke punten, doordat ik me richt op de langere termijn ben zie ik problemen vroeg in en kan ik ze voorkomen voordat ze een groot probleem worden. Dit zijn wel vaardigheden die ik wil meenemen in de stage aangezien een methodische aanpak cruciaal is.</w:t>
+      </w:r>
+    </w:p>
+    <w:p>
+      <w:r>
+        <w:t xml:space="preserve">Tijdens de stage wil ik me focussen op het onderbouwen van argumenten, dit zal uiteindelijk zichtbaar worden gemaakt in het stageverslag waar zaken omtrent besluiten duidelijk worden onderbouwd. </w:t>
+      </w:r>
+    </w:p>
+    <w:p>
+      <w:r>
+        <w:t>Tevens wil ik me focussen om mijn reflectie vermogen te verbeteren. Dit zal ik gaan doen door code kritisch na te kijken op fouten en me tijdens retrospectieven duidelijk uit te spreken over zaken waarvan ik vond</w:t>
+      </w:r>
+      <w:r>
+        <w:t xml:space="preserve"> dat goed of minder goed gingen.</w:t>
+      </w:r>
+    </w:p>
+    <w:p>
+      <w:r>
+        <w:t>Ook wil me richten op het criteria van communicatievaardig. Aangezien dit al een verbeterpunt van mijzelf is gedurende langere tijd wil ik me tijdens de stage hierop focussen door goed contact te maken met stakeholders, begeleiders en andere stagiairs</w:t>
+      </w:r>
+      <w:r>
+        <w:br w:type="page"/>
+      </w:r>
+    </w:p>
+    <w:p>
+      <w:pPr>
+        <w:pStyle w:val="Heading1"/>
+        <w:numPr>
+          <w:ilvl w:val="0"/>
+          <w:numId w:val="1"/>
+        </w:numPr>
+      </w:pPr>
+      <w:bookmarkStart w:id="15" w:name="_Toc460404699"/>
       <w:r>
         <w:lastRenderedPageBreak/>
         <w:t>Bijlagen</w:t>
       </w:r>
-      <w:bookmarkEnd w:id="16"/>
+      <w:bookmarkEnd w:id="15"/>
     </w:p>
     <w:p/>
     <w:p>
       <w:pPr>
         <w:pStyle w:val="Heading2"/>
       </w:pPr>
-      <w:bookmarkStart w:id="17" w:name="_Toc460404700"/>
+      <w:bookmarkStart w:id="16" w:name="_Toc460404700"/>
       <w:r>
         <w:t>Project Decompositie diagram</w:t>
       </w:r>
-      <w:bookmarkEnd w:id="17"/>
+      <w:bookmarkEnd w:id="16"/>
     </w:p>
     <w:p>
       <w:r>
@@ -4373,9 +4770,9 @@
         </w:rPr>
         <w:drawing>
           <wp:inline distT="0" distB="0" distL="0" distR="0" wp14:anchorId="09F90179" wp14:editId="30BA3907">
-            <wp:extent cx="7981242" cy="4492752"/>
-            <wp:effectExtent l="0" t="8573" r="0" b="0"/>
-            <wp:docPr id="1" name="Picture 1" descr="C:\Users\jchristophe\AppData\Local\Microsoft\Windows\INetCache\Content.Word\Decomposition diagram.png"/>
+            <wp:extent cx="7981242" cy="3110371"/>
+            <wp:effectExtent l="0" t="3175" r="0" b="0"/>
+            <wp:docPr id="1" name="Picture 1"/>
             <wp:cNvGraphicFramePr>
               <a:graphicFrameLocks xmlns:a="http://schemas.openxmlformats.org/drawingml/2006/main" noChangeAspect="1"/>
             </wp:cNvGraphicFramePr>
@@ -4396,7 +4793,6 @@
                         </a:ext>
                       </a:extLst>
                     </a:blip>
-                    <a:srcRect/>
                     <a:stretch>
                       <a:fillRect/>
                     </a:stretch>
@@ -4404,7 +4800,7 @@
                   <pic:spPr bwMode="auto">
                     <a:xfrm rot="16200000">
                       <a:off x="0" y="0"/>
-                      <a:ext cx="8002270" cy="4504589"/>
+                      <a:ext cx="7981242" cy="3110371"/>
                     </a:xfrm>
                     <a:prstGeom prst="rect">
                       <a:avLst/>
@@ -4420,6 +4816,8 @@
           </wp:inline>
         </w:drawing>
       </w:r>
+      <w:bookmarkStart w:id="17" w:name="_GoBack"/>
+      <w:bookmarkEnd w:id="17"/>
     </w:p>
     <w:sectPr>
       <w:footerReference w:type="default" r:id="rId10"/>
@@ -4491,7 +4889,7 @@
           <w:rPr>
             <w:noProof/>
           </w:rPr>
-          <w:t>7</w:t>
+          <w:t>8</w:t>
         </w:r>
         <w:r>
           <w:rPr>
@@ -6472,7 +6870,7 @@
   <w:abstractNum w:abstractNumId="21" w15:restartNumberingAfterBreak="0">
     <w:nsid w:val="7CE77847"/>
     <w:multiLevelType w:val="hybridMultilevel"/>
-    <w:tmpl w:val="3AD21E20"/>
+    <w:tmpl w:val="E828ECA2"/>
     <w:lvl w:ilvl="0" w:tplc="0413000F">
       <w:start w:val="1"/>
       <w:numFmt w:val="decimal"/>
@@ -7668,7 +8066,7 @@
 </file>
 
 <file path=customXml/itemProps1.xml><?xml version="1.0" encoding="utf-8"?>
-<ds:datastoreItem xmlns:ds="http://schemas.openxmlformats.org/officeDocument/2006/customXml" ds:itemID="{9092A631-3107-4B62-BED5-D3688B42F272}">
+<ds:datastoreItem xmlns:ds="http://schemas.openxmlformats.org/officeDocument/2006/customXml" ds:itemID="{1CD2476E-5D87-4CD9-9397-C29D816A81FB}">
   <ds:schemaRefs>
     <ds:schemaRef ds:uri="http://schemas.openxmlformats.org/officeDocument/2006/bibliography"/>
   </ds:schemaRefs>

</xml_diff>

<commit_message>
PID  modified, added timetible to process planning
PID aangepast
</commit_message>
<xml_diff>
--- a/Documentatie/Initalisation documents/Project Initialisation document.docx
+++ b/Documentatie/Initalisation documents/Project Initialisation document.docx
@@ -108,10 +108,12 @@
       <w:proofErr w:type="spellEnd"/>
     </w:p>
     <w:p>
+      <w:bookmarkStart w:id="0" w:name="_GoBack"/>
       <w:r>
         <w:t>Start datum: 29-08-2016</w:t>
       </w:r>
     </w:p>
+    <w:bookmarkEnd w:id="0"/>
     <w:p>
       <w:proofErr w:type="spellStart"/>
       <w:r>
@@ -420,6 +422,12 @@
               </w:rPr>
               <w:t>0.2</w:t>
             </w:r>
+            <w:r>
+              <w:rPr>
+                <w:sz w:val="20"/>
+              </w:rPr>
+              <w:t>a</w:t>
+            </w:r>
           </w:p>
         </w:tc>
         <w:tc>
@@ -520,7 +528,7 @@
                 <w:sz w:val="20"/>
                 <w:lang w:val="nl-NL"/>
               </w:rPr>
-              <w:t>0.3</w:t>
+              <w:t>0.2b</w:t>
             </w:r>
           </w:p>
         </w:tc>
@@ -614,6 +622,13 @@
                 <w:lang w:val="nl-NL"/>
               </w:rPr>
             </w:pPr>
+            <w:r>
+              <w:rPr>
+                <w:sz w:val="20"/>
+                <w:lang w:val="nl-NL"/>
+              </w:rPr>
+              <w:t>0.2c</w:t>
+            </w:r>
           </w:p>
         </w:tc>
         <w:tc>
@@ -632,6 +647,13 @@
                 <w:lang w:val="nl-NL"/>
               </w:rPr>
             </w:pPr>
+            <w:r>
+              <w:rPr>
+                <w:sz w:val="20"/>
+                <w:lang w:val="nl-NL"/>
+              </w:rPr>
+              <w:t>Leerdoelen toegevoegd</w:t>
+            </w:r>
           </w:p>
         </w:tc>
         <w:tc>
@@ -650,6 +672,13 @@
                 <w:lang w:val="nl-NL"/>
               </w:rPr>
             </w:pPr>
+            <w:r>
+              <w:rPr>
+                <w:sz w:val="20"/>
+                <w:lang w:val="nl-NL"/>
+              </w:rPr>
+              <w:t>JC</w:t>
+            </w:r>
           </w:p>
         </w:tc>
         <w:tc>
@@ -667,6 +696,13 @@
                 <w:lang w:val="nl-NL"/>
               </w:rPr>
             </w:pPr>
+            <w:r>
+              <w:rPr>
+                <w:sz w:val="20"/>
+                <w:lang w:val="nl-NL"/>
+              </w:rPr>
+              <w:t>31-08-2016</w:t>
+            </w:r>
           </w:p>
         </w:tc>
       </w:tr>
@@ -3526,12 +3562,12 @@
           <w:numId w:val="1"/>
         </w:numPr>
       </w:pPr>
-      <w:bookmarkStart w:id="0" w:name="_Toc460404684"/>
+      <w:bookmarkStart w:id="1" w:name="_Toc460404684"/>
       <w:r>
         <w:lastRenderedPageBreak/>
         <w:t>Doel van dit document</w:t>
       </w:r>
-      <w:bookmarkEnd w:id="0"/>
+      <w:bookmarkEnd w:id="1"/>
     </w:p>
     <w:p>
       <w:r>
@@ -3594,11 +3630,11 @@
           <w:numId w:val="1"/>
         </w:numPr>
       </w:pPr>
-      <w:bookmarkStart w:id="1" w:name="_Toc460404685"/>
+      <w:bookmarkStart w:id="2" w:name="_Toc460404685"/>
       <w:r>
         <w:t>Visie</w:t>
       </w:r>
-      <w:bookmarkEnd w:id="1"/>
+      <w:bookmarkEnd w:id="2"/>
     </w:p>
     <w:p>
       <w:r>
@@ -3651,11 +3687,14 @@
       </w:r>
       <w:proofErr w:type="spellStart"/>
       <w:r>
-        <w:t>trackpad</w:t>
+        <w:t>touchpad</w:t>
       </w:r>
       <w:proofErr w:type="spellEnd"/>
       <w:r>
-        <w:t>. Het laatstgenoemde zal in ieder geval mogelijk is op Android en laptops/</w:t>
+        <w:t>.</w:t>
+      </w:r>
+      <w:r>
+        <w:t xml:space="preserve"> Het laatstgenoemde zal in ieder geval mogelijk is op Android en laptops/</w:t>
       </w:r>
       <w:proofErr w:type="spellStart"/>
       <w:r>
@@ -3674,21 +3713,21 @@
           <w:numId w:val="1"/>
         </w:numPr>
       </w:pPr>
-      <w:bookmarkStart w:id="2" w:name="_Toc460404686"/>
+      <w:bookmarkStart w:id="3" w:name="_Toc460404686"/>
       <w:r>
         <w:t>Projectvoorwaarden</w:t>
       </w:r>
-      <w:bookmarkEnd w:id="2"/>
+      <w:bookmarkEnd w:id="3"/>
     </w:p>
     <w:p>
       <w:r>
         <w:t>Het is van groot belang dat de gevraagde producten</w:t>
       </w:r>
       <w:r>
-        <w:t>,</w:t>
-      </w:r>
-      <w:r>
-        <w:t xml:space="preserve"> die essentieel zijn voor de voorgang van het project, tijdig worden geleverd.</w:t>
+        <w:t xml:space="preserve"> </w:t>
+      </w:r>
+      <w:r>
+        <w:t>tijdig worden geleverd.</w:t>
       </w:r>
       <w:r>
         <w:t xml:space="preserve"> Mocht dit niet gebeuren kan het zijn dat de voorgang van het project in gevaar komt. Indien een leverancier het product niet kan leveren zal er worden uitgeweken naar een andere leverancier of een vergelijkbaar product. In het laatste geval kan het zijn dat de uitwerking gaat afwijken van de vooraf opgestelde specificatie.</w:t>
@@ -3710,10 +3749,16 @@
     </w:p>
     <w:p>
       <w:r>
-        <w:t>Zo is van groot belang dat er const</w:t>
-      </w:r>
-      <w:r>
-        <w:t>ant een werkplek beschikbaar en werkzaam is.</w:t>
+        <w:t>Het is tevens</w:t>
+      </w:r>
+      <w:r>
+        <w:t xml:space="preserve"> van groot belang dat er const</w:t>
+      </w:r>
+      <w:r>
+        <w:t xml:space="preserve">ant een werkplek beschikbaar </w:t>
+      </w:r>
+      <w:r>
+        <w:t>is.</w:t>
       </w:r>
       <w:r>
         <w:t xml:space="preserve"> In de loop van het project zal er via de Scrum projectmanagement techniek gewerkt worden. Dit geeft mij de mogelijkheid om in project vroegtijdig fouten op te sporen en het zorgt voor een duidelijk opdeling van de taken die nodig zijn om het project te voltooien.</w:t>
@@ -3727,12 +3772,12 @@
           <w:numId w:val="1"/>
         </w:numPr>
       </w:pPr>
-      <w:bookmarkStart w:id="3" w:name="_Toc460404687"/>
+      <w:bookmarkStart w:id="4" w:name="_Toc460404687"/>
       <w:r>
         <w:lastRenderedPageBreak/>
         <w:t>Externe afhankelijkheden</w:t>
       </w:r>
-      <w:bookmarkEnd w:id="3"/>
+      <w:bookmarkEnd w:id="4"/>
     </w:p>
     <w:p>
       <w:r>
@@ -3768,11 +3813,11 @@
           <w:numId w:val="1"/>
         </w:numPr>
       </w:pPr>
-      <w:bookmarkStart w:id="4" w:name="_Toc460404688"/>
+      <w:bookmarkStart w:id="5" w:name="_Toc460404688"/>
       <w:r>
         <w:t>Projectaannamen</w:t>
       </w:r>
-      <w:bookmarkEnd w:id="4"/>
+      <w:bookmarkEnd w:id="5"/>
     </w:p>
     <w:p>
       <w:r>
@@ -3807,11 +3852,11 @@
           <w:numId w:val="1"/>
         </w:numPr>
       </w:pPr>
-      <w:bookmarkStart w:id="5" w:name="_Toc460404689"/>
+      <w:bookmarkStart w:id="6" w:name="_Toc460404689"/>
       <w:r>
         <w:t>Planning</w:t>
       </w:r>
-      <w:bookmarkEnd w:id="5"/>
+      <w:bookmarkEnd w:id="6"/>
     </w:p>
     <w:p>
       <w:r>
@@ -3831,7 +3876,13 @@
       </w:r>
       <w:proofErr w:type="spellEnd"/>
       <w:r>
-        <w:t xml:space="preserve">, hierin staat een uiteenzetting van de taken die dienen plaatsvinden gedurende de looptijd van de afstudeerstage. De </w:t>
+        <w:t>, hierin staat een uiteenzetting van de taken die dienen plaats</w:t>
+      </w:r>
+      <w:r>
+        <w:t xml:space="preserve"> te </w:t>
+      </w:r>
+      <w:r>
+        <w:t xml:space="preserve">vinden gedurende de looptijd van de afstudeerstage. De </w:t>
       </w:r>
       <w:proofErr w:type="spellStart"/>
       <w:r>
@@ -3881,11 +3932,11 @@
           <w:numId w:val="1"/>
         </w:numPr>
       </w:pPr>
-      <w:bookmarkStart w:id="6" w:name="_Toc460404690"/>
+      <w:bookmarkStart w:id="7" w:name="_Toc460404690"/>
       <w:r>
         <w:t>Projecttoleranties</w:t>
       </w:r>
-      <w:bookmarkEnd w:id="6"/>
+      <w:bookmarkEnd w:id="7"/>
     </w:p>
     <w:p>
       <w:r>
@@ -3915,11 +3966,11 @@
           <w:numId w:val="1"/>
         </w:numPr>
       </w:pPr>
-      <w:bookmarkStart w:id="7" w:name="_Toc460404691"/>
+      <w:bookmarkStart w:id="8" w:name="_Toc460404691"/>
       <w:r>
         <w:t>Project omschrijving</w:t>
       </w:r>
-      <w:bookmarkEnd w:id="7"/>
+      <w:bookmarkEnd w:id="8"/>
     </w:p>
     <w:p>
       <w:pPr>
@@ -4056,11 +4107,11 @@
           <w:numId w:val="1"/>
         </w:numPr>
       </w:pPr>
-      <w:bookmarkStart w:id="8" w:name="_Toc460404692"/>
+      <w:bookmarkStart w:id="9" w:name="_Toc460404692"/>
       <w:r>
         <w:t>Projectdecompositiestructuur</w:t>
       </w:r>
-      <w:bookmarkEnd w:id="8"/>
+      <w:bookmarkEnd w:id="9"/>
     </w:p>
     <w:p>
       <w:r>
@@ -4281,12 +4332,12 @@
           <w:numId w:val="1"/>
         </w:numPr>
       </w:pPr>
-      <w:bookmarkStart w:id="9" w:name="_Toc460404693"/>
+      <w:bookmarkStart w:id="10" w:name="_Toc460404693"/>
       <w:proofErr w:type="spellStart"/>
       <w:r>
         <w:t>Requirements</w:t>
       </w:r>
-      <w:bookmarkEnd w:id="9"/>
+      <w:bookmarkEnd w:id="10"/>
       <w:proofErr w:type="spellEnd"/>
     </w:p>
     <w:p>
@@ -4320,14 +4371,14 @@
           <w:lang w:val="en-US"/>
         </w:rPr>
       </w:pPr>
-      <w:bookmarkStart w:id="10" w:name="_Toc460404694"/>
+      <w:bookmarkStart w:id="11" w:name="_Toc460404694"/>
       <w:r>
         <w:rPr>
           <w:lang w:val="en-US"/>
         </w:rPr>
         <w:t>Must have:</w:t>
       </w:r>
-      <w:bookmarkEnd w:id="10"/>
+      <w:bookmarkEnd w:id="11"/>
     </w:p>
     <w:p>
       <w:pPr>
@@ -4385,14 +4436,14 @@
           <w:lang w:val="en-US"/>
         </w:rPr>
       </w:pPr>
-      <w:bookmarkStart w:id="11" w:name="_Toc460404695"/>
+      <w:bookmarkStart w:id="12" w:name="_Toc460404695"/>
       <w:r>
         <w:rPr>
           <w:lang w:val="en-US"/>
         </w:rPr>
         <w:t>Should have:</w:t>
       </w:r>
-      <w:bookmarkEnd w:id="11"/>
+      <w:bookmarkEnd w:id="12"/>
     </w:p>
     <w:p>
       <w:pPr>
@@ -4455,14 +4506,14 @@
           <w:lang w:val="en-US"/>
         </w:rPr>
       </w:pPr>
-      <w:bookmarkStart w:id="12" w:name="_Toc460404696"/>
+      <w:bookmarkStart w:id="13" w:name="_Toc460404696"/>
       <w:r>
         <w:rPr>
           <w:lang w:val="en-US"/>
         </w:rPr>
         <w:t>Could have:</w:t>
       </w:r>
-      <w:bookmarkEnd w:id="12"/>
+      <w:bookmarkEnd w:id="13"/>
     </w:p>
     <w:p>
       <w:pPr>
@@ -4508,7 +4559,7 @@
           <w:lang w:val="en-US"/>
         </w:rPr>
       </w:pPr>
-      <w:bookmarkStart w:id="13" w:name="_Toc460404697"/>
+      <w:bookmarkStart w:id="14" w:name="_Toc460404697"/>
       <w:r>
         <w:rPr>
           <w:lang w:val="en-US"/>
@@ -4516,7 +4567,7 @@
         <w:lastRenderedPageBreak/>
         <w:t>Won’t have:</w:t>
       </w:r>
-      <w:bookmarkEnd w:id="13"/>
+      <w:bookmarkEnd w:id="14"/>
     </w:p>
     <w:p>
       <w:pPr>
@@ -4611,11 +4662,11 @@
           <w:numId w:val="1"/>
         </w:numPr>
       </w:pPr>
-      <w:bookmarkStart w:id="14" w:name="_Toc460404698"/>
+      <w:bookmarkStart w:id="15" w:name="_Toc460404698"/>
       <w:r>
         <w:t>Document Management</w:t>
       </w:r>
-      <w:bookmarkEnd w:id="14"/>
+      <w:bookmarkEnd w:id="15"/>
     </w:p>
     <w:p>
       <w:r>
@@ -4704,10 +4755,7 @@
       </w:r>
       <w:proofErr w:type="spellEnd"/>
       <w:r>
-        <w:t>. Dit zal ook nodig zijn aangezien het project nogal specifiek gericht is. Met verschillende onderdelen die ieder</w:t>
-      </w:r>
-      <w:r>
-        <w:t xml:space="preserve"> hun eigen specialisme vereisen.</w:t>
+        <w:t>. Dit zal ook nodig zijn aangezien het project nogal specifiek gericht is. Met verschillende onderdelen die ieder hun eigen specialisme vereisen.</w:t>
       </w:r>
     </w:p>
     <w:p>
@@ -4722,10 +4770,7 @@
     </w:p>
     <w:p>
       <w:r>
-        <w:t>Tevens wil ik me focussen om mijn reflectie vermogen te verbeteren. Dit zal ik gaan doen door code kritisch na te kijken op fouten en me tijdens retrospectieven duidelijk uit te spreken over zaken waarvan ik vond</w:t>
-      </w:r>
-      <w:r>
-        <w:t xml:space="preserve"> dat goed of minder goed gingen.</w:t>
+        <w:t>Tevens wil ik me focussen om mijn reflectie vermogen te verbeteren. Dit zal ik gaan doen door code kritisch na te kijken op fouten en me tijdens retrospectieven duidelijk uit te spreken over zaken waarvan ik vond dat goed of minder goed gingen.</w:t>
       </w:r>
     </w:p>
     <w:p>
@@ -4744,23 +4789,23 @@
           <w:numId w:val="1"/>
         </w:numPr>
       </w:pPr>
-      <w:bookmarkStart w:id="15" w:name="_Toc460404699"/>
+      <w:bookmarkStart w:id="16" w:name="_Toc460404699"/>
       <w:r>
         <w:lastRenderedPageBreak/>
         <w:t>Bijlagen</w:t>
       </w:r>
-      <w:bookmarkEnd w:id="15"/>
+      <w:bookmarkEnd w:id="16"/>
     </w:p>
     <w:p/>
     <w:p>
       <w:pPr>
         <w:pStyle w:val="Heading2"/>
       </w:pPr>
-      <w:bookmarkStart w:id="16" w:name="_Toc460404700"/>
+      <w:bookmarkStart w:id="17" w:name="_Toc460404700"/>
       <w:r>
         <w:t>Project Decompositie diagram</w:t>
       </w:r>
-      <w:bookmarkEnd w:id="16"/>
+      <w:bookmarkEnd w:id="17"/>
     </w:p>
     <w:p>
       <w:r>
@@ -4816,8 +4861,6 @@
           </wp:inline>
         </w:drawing>
       </w:r>
-      <w:bookmarkStart w:id="17" w:name="_GoBack"/>
-      <w:bookmarkEnd w:id="17"/>
     </w:p>
     <w:sectPr>
       <w:footerReference w:type="default" r:id="rId10"/>
@@ -4889,7 +4932,7 @@
           <w:rPr>
             <w:noProof/>
           </w:rPr>
-          <w:t>8</w:t>
+          <w:t>1</w:t>
         </w:r>
         <w:r>
           <w:rPr>
@@ -8066,7 +8109,7 @@
 </file>
 
 <file path=customXml/itemProps1.xml><?xml version="1.0" encoding="utf-8"?>
-<ds:datastoreItem xmlns:ds="http://schemas.openxmlformats.org/officeDocument/2006/customXml" ds:itemID="{1CD2476E-5D87-4CD9-9397-C29D816A81FB}">
+<ds:datastoreItem xmlns:ds="http://schemas.openxmlformats.org/officeDocument/2006/customXml" ds:itemID="{FD0C9A27-52CF-4EF2-B07C-2F6A777632C6}">
   <ds:schemaRefs>
     <ds:schemaRef ds:uri="http://schemas.openxmlformats.org/officeDocument/2006/bibliography"/>
   </ds:schemaRefs>

</xml_diff>